<commit_message>
Updated the references and format of proposal
</commit_message>
<xml_diff>
--- a/558/CprE 558 Project Proposal.docx
+++ b/558/CprE 558 Project Proposal.docx
@@ -1,290 +1,559 @@
 
 <file path=word/document.xml><?xml version="1.0" encoding="utf-8"?>
-<w:document xmlns:wpc="http://schemas.microsoft.com/office/word/2010/wordprocessingCanvas" xmlns:mc="http://schemas.openxmlformats.org/markup-compatibility/2006" xmlns:o="urn:schemas-microsoft-com:office:office" xmlns:r="http://schemas.openxmlformats.org/officeDocument/2006/relationships" xmlns:m="http://schemas.openxmlformats.org/officeDocument/2006/math" xmlns:v="urn:schemas-microsoft-com:vml" xmlns:wp14="http://schemas.microsoft.com/office/word/2010/wordprocessingDrawing" xmlns:wp="http://schemas.openxmlformats.org/drawingml/2006/wordprocessingDrawing" xmlns:w10="urn:schemas-microsoft-com:office:word" xmlns:w="http://schemas.openxmlformats.org/wordprocessingml/2006/main" xmlns:w14="http://schemas.microsoft.com/office/word/2010/wordml" xmlns:w15="http://schemas.microsoft.com/office/word/2012/wordml" xmlns:wpg="http://schemas.microsoft.com/office/word/2010/wordprocessingGroup" xmlns:wpi="http://schemas.microsoft.com/office/word/2010/wordprocessingInk" xmlns:wne="http://schemas.microsoft.com/office/word/2006/wordml" xmlns:wps="http://schemas.microsoft.com/office/word/2010/wordprocessingShape" mc:Ignorable="w14 w15 wp14">
+<w:document xmlns:wpc="http://schemas.microsoft.com/office/word/2010/wordprocessingCanvas" xmlns:cx="http://schemas.microsoft.com/office/drawing/2014/chartex" xmlns:cx1="http://schemas.microsoft.com/office/drawing/2015/9/8/chartex" xmlns:cx2="http://schemas.microsoft.com/office/drawing/2015/10/21/chartex" xmlns:cx3="http://schemas.microsoft.com/office/drawing/2016/5/9/chartex" xmlns:cx4="http://schemas.microsoft.com/office/drawing/2016/5/10/chartex" xmlns:cx5="http://schemas.microsoft.com/office/drawing/2016/5/11/chartex" xmlns:cx6="http://schemas.microsoft.com/office/drawing/2016/5/12/chartex" xmlns:cx7="http://schemas.microsoft.com/office/drawing/2016/5/13/chartex" xmlns:cx8="http://schemas.microsoft.com/office/drawing/2016/5/14/chartex" xmlns:mc="http://schemas.openxmlformats.org/markup-compatibility/2006" xmlns:aink="http://schemas.microsoft.com/office/drawing/2016/ink" xmlns:am3d="http://schemas.microsoft.com/office/drawing/2017/model3d" xmlns:o="urn:schemas-microsoft-com:office:office" xmlns:r="http://schemas.openxmlformats.org/officeDocument/2006/relationships" xmlns:m="http://schemas.openxmlformats.org/officeDocument/2006/math" xmlns:v="urn:schemas-microsoft-com:vml" xmlns:wp14="http://schemas.microsoft.com/office/word/2010/wordprocessingDrawing" xmlns:wp="http://schemas.openxmlformats.org/drawingml/2006/wordprocessingDrawing" xmlns:w10="urn:schemas-microsoft-com:office:word" xmlns:w="http://schemas.openxmlformats.org/wordprocessingml/2006/main" xmlns:w14="http://schemas.microsoft.com/office/word/2010/wordml" xmlns:w15="http://schemas.microsoft.com/office/word/2012/wordml" xmlns:w16cid="http://schemas.microsoft.com/office/word/2016/wordml/cid" xmlns:w16se="http://schemas.microsoft.com/office/word/2015/wordml/symex" xmlns:wpg="http://schemas.microsoft.com/office/word/2010/wordprocessingGroup" xmlns:wpi="http://schemas.microsoft.com/office/word/2010/wordprocessingInk" xmlns:wne="http://schemas.microsoft.com/office/word/2006/wordml" xmlns:wps="http://schemas.microsoft.com/office/word/2010/wordprocessingShape" mc:Ignorable="w14 w15 w16se w16cid wp14">
   <w:body>
     <w:p>
       <w:pPr>
         <w:pStyle w:val="Title"/>
+        <w:rPr>
+          <w:rFonts w:ascii="Times New Roman" w:hAnsi="Times New Roman" w:cs="Times New Roman"/>
+        </w:rPr>
       </w:pPr>
       <w:proofErr w:type="spellStart"/>
       <w:r>
+        <w:rPr>
+          <w:rFonts w:ascii="Times New Roman" w:hAnsi="Times New Roman" w:cs="Times New Roman"/>
+        </w:rPr>
         <w:t>CprE</w:t>
       </w:r>
       <w:proofErr w:type="spellEnd"/>
       <w:r>
+        <w:rPr>
+          <w:rFonts w:ascii="Times New Roman" w:hAnsi="Times New Roman" w:cs="Times New Roman"/>
+        </w:rPr>
         <w:t xml:space="preserve"> 558 Project Proposal</w:t>
       </w:r>
     </w:p>
     <w:p>
       <w:pPr>
         <w:pStyle w:val="Subtitle"/>
-      </w:pPr>
-      <w:r>
+        <w:rPr>
+          <w:rFonts w:ascii="Times New Roman" w:hAnsi="Times New Roman" w:cs="Times New Roman"/>
+        </w:rPr>
+      </w:pPr>
+      <w:r>
+        <w:rPr>
+          <w:rFonts w:ascii="Times New Roman" w:hAnsi="Times New Roman" w:cs="Times New Roman"/>
+        </w:rPr>
         <w:t>Inverted Pendulum</w:t>
       </w:r>
     </w:p>
-    <w:p/>
+    <w:p>
+      <w:pPr>
+        <w:rPr>
+          <w:rFonts w:ascii="Times New Roman" w:hAnsi="Times New Roman" w:cs="Times New Roman"/>
+        </w:rPr>
+      </w:pPr>
+    </w:p>
     <w:p>
       <w:pPr>
         <w:pStyle w:val="Heading1"/>
-      </w:pPr>
-      <w:r>
+        <w:rPr>
+          <w:rFonts w:ascii="Times New Roman" w:hAnsi="Times New Roman" w:cs="Times New Roman"/>
+        </w:rPr>
+      </w:pPr>
+      <w:r>
+        <w:rPr>
+          <w:rFonts w:ascii="Times New Roman" w:hAnsi="Times New Roman" w:cs="Times New Roman"/>
+        </w:rPr>
         <w:t>Group Members</w:t>
       </w:r>
     </w:p>
     <w:p>
-      <w:r>
-        <w:t xml:space="preserve">Matthew </w:t>
+      <w:pPr>
+        <w:rPr>
+          <w:rFonts w:ascii="Times New Roman" w:hAnsi="Times New Roman" w:cs="Times New Roman"/>
+        </w:rPr>
+      </w:pPr>
+      <w:r>
+        <w:rPr>
+          <w:rFonts w:ascii="Times New Roman" w:hAnsi="Times New Roman" w:cs="Times New Roman"/>
+        </w:rPr>
+        <w:t>Matthew Cauwels</w:t>
+      </w:r>
+    </w:p>
+    <w:p>
+      <w:pPr>
+        <w:rPr>
+          <w:rFonts w:ascii="Times New Roman" w:hAnsi="Times New Roman" w:cs="Times New Roman"/>
+        </w:rPr>
+      </w:pPr>
+      <w:r>
+        <w:rPr>
+          <w:rFonts w:ascii="Times New Roman" w:hAnsi="Times New Roman" w:cs="Times New Roman"/>
+        </w:rPr>
+        <w:t>Kyle Fischer</w:t>
+      </w:r>
+    </w:p>
+    <w:p>
+      <w:pPr>
+        <w:rPr>
+          <w:rFonts w:ascii="Times New Roman" w:hAnsi="Times New Roman" w:cs="Times New Roman"/>
+        </w:rPr>
+      </w:pPr>
+      <w:r>
+        <w:rPr>
+          <w:rFonts w:ascii="Times New Roman" w:hAnsi="Times New Roman" w:cs="Times New Roman"/>
+        </w:rPr>
+        <w:t>Eric Middleton</w:t>
+      </w:r>
+    </w:p>
+    <w:p>
+      <w:pPr>
+        <w:rPr>
+          <w:rFonts w:ascii="Times New Roman" w:hAnsi="Times New Roman" w:cs="Times New Roman"/>
+        </w:rPr>
+      </w:pPr>
+    </w:p>
+    <w:p>
+      <w:pPr>
+        <w:pStyle w:val="Heading1"/>
+        <w:rPr>
+          <w:rFonts w:ascii="Times New Roman" w:hAnsi="Times New Roman" w:cs="Times New Roman"/>
+        </w:rPr>
+      </w:pPr>
+      <w:r>
+        <w:rPr>
+          <w:rFonts w:ascii="Times New Roman" w:hAnsi="Times New Roman" w:cs="Times New Roman"/>
+        </w:rPr>
+        <w:t>Project Type</w:t>
+      </w:r>
+    </w:p>
+    <w:p>
+      <w:pPr>
+        <w:rPr>
+          <w:rFonts w:ascii="Times New Roman" w:hAnsi="Times New Roman" w:cs="Times New Roman"/>
+        </w:rPr>
+      </w:pPr>
+      <w:r>
+        <w:rPr>
+          <w:rFonts w:ascii="Times New Roman" w:hAnsi="Times New Roman" w:cs="Times New Roman"/>
+        </w:rPr>
+        <w:t>This is an implementation based project.</w:t>
+      </w:r>
+    </w:p>
+    <w:p>
+      <w:pPr>
+        <w:rPr>
+          <w:rFonts w:ascii="Times New Roman" w:hAnsi="Times New Roman" w:cs="Times New Roman"/>
+        </w:rPr>
+      </w:pPr>
+    </w:p>
+    <w:p>
+      <w:pPr>
+        <w:pStyle w:val="Heading1"/>
+        <w:rPr>
+          <w:rFonts w:ascii="Times New Roman" w:hAnsi="Times New Roman" w:cs="Times New Roman"/>
+        </w:rPr>
+      </w:pPr>
+      <w:r>
+        <w:rPr>
+          <w:rFonts w:ascii="Times New Roman" w:hAnsi="Times New Roman" w:cs="Times New Roman"/>
+        </w:rPr>
+        <w:t>Abstract (</w:t>
+      </w:r>
+      <w:r>
+        <w:rPr>
+          <w:rFonts w:ascii="Times New Roman" w:hAnsi="Times New Roman" w:cs="Times New Roman"/>
+        </w:rPr>
+        <w:t>Project Goal</w:t>
+      </w:r>
+      <w:r>
+        <w:rPr>
+          <w:rFonts w:ascii="Times New Roman" w:hAnsi="Times New Roman" w:cs="Times New Roman"/>
+        </w:rPr>
+        <w:t>)</w:t>
+      </w:r>
+    </w:p>
+    <w:p>
+      <w:pPr>
+        <w:jc w:val="both"/>
+        <w:rPr>
+          <w:rFonts w:ascii="Times New Roman" w:hAnsi="Times New Roman" w:cs="Times New Roman"/>
+        </w:rPr>
+      </w:pPr>
+      <w:r>
+        <w:rPr>
+          <w:rFonts w:ascii="Times New Roman" w:hAnsi="Times New Roman" w:cs="Times New Roman"/>
+        </w:rPr>
+        <w:t>In this project, we will be comp</w:t>
+      </w:r>
+      <w:r>
+        <w:rPr>
+          <w:rFonts w:ascii="Times New Roman" w:hAnsi="Times New Roman" w:cs="Times New Roman"/>
+        </w:rPr>
+        <w:t xml:space="preserve">aring the settling time, steady-state </w:t>
+      </w:r>
+      <w:r>
+        <w:rPr>
+          <w:rFonts w:ascii="Times New Roman" w:hAnsi="Times New Roman" w:cs="Times New Roman"/>
+        </w:rPr>
+        <w:t>error, and peak-over</w:t>
+      </w:r>
+      <w:r>
+        <w:rPr>
+          <w:rFonts w:ascii="Times New Roman" w:hAnsi="Times New Roman" w:cs="Times New Roman"/>
+        </w:rPr>
+        <w:t xml:space="preserve">shoot values for the </w:t>
       </w:r>
       <w:proofErr w:type="spellStart"/>
       <w:r>
-        <w:t>Cauwels</w:t>
+        <w:rPr>
+          <w:rFonts w:ascii="Times New Roman" w:hAnsi="Times New Roman" w:cs="Times New Roman"/>
+        </w:rPr>
+        <w:t>Quanser</w:t>
       </w:r>
       <w:proofErr w:type="spellEnd"/>
-    </w:p>
-    <w:p>
-      <w:r>
-        <w:t>Kyle Fischer</w:t>
-      </w:r>
-    </w:p>
-    <w:p>
-      <w:r>
-        <w:t>Eric Middleton</w:t>
-      </w:r>
-    </w:p>
-    <w:p/>
+      <w:r>
+        <w:rPr>
+          <w:rFonts w:ascii="Times New Roman" w:hAnsi="Times New Roman" w:cs="Times New Roman"/>
+        </w:rPr>
+        <w:t xml:space="preserve"> IP0</w:t>
+      </w:r>
+      <w:r>
+        <w:rPr>
+          <w:rFonts w:ascii="Times New Roman" w:hAnsi="Times New Roman" w:cs="Times New Roman"/>
+        </w:rPr>
+        <w:t xml:space="preserve">2 Inverted Pendulum Cart using the same LQR controller on three different platforms: the </w:t>
+      </w:r>
+      <w:proofErr w:type="spellStart"/>
+      <w:r>
+        <w:rPr>
+          <w:rFonts w:ascii="Times New Roman" w:hAnsi="Times New Roman" w:cs="Times New Roman"/>
+        </w:rPr>
+        <w:t>Quanser</w:t>
+      </w:r>
+      <w:proofErr w:type="spellEnd"/>
+      <w:r>
+        <w:rPr>
+          <w:rFonts w:ascii="Times New Roman" w:hAnsi="Times New Roman" w:cs="Times New Roman"/>
+        </w:rPr>
+        <w:t xml:space="preserve"> VoltPAQ-X1 &amp; G8-USB DAQ using Matlab/Simulink (</w:t>
+      </w:r>
+      <w:proofErr w:type="spellStart"/>
+      <w:r>
+        <w:rPr>
+          <w:rFonts w:ascii="Times New Roman" w:hAnsi="Times New Roman" w:cs="Times New Roman"/>
+        </w:rPr>
+        <w:t>Quanser</w:t>
+      </w:r>
+      <w:proofErr w:type="spellEnd"/>
+      <w:r>
+        <w:rPr>
+          <w:rFonts w:ascii="Times New Roman" w:hAnsi="Times New Roman" w:cs="Times New Roman"/>
+        </w:rPr>
+        <w:t xml:space="preserve"> implementation), a Xilinx </w:t>
+      </w:r>
+      <w:proofErr w:type="spellStart"/>
+      <w:r>
+        <w:rPr>
+          <w:rFonts w:ascii="Times New Roman" w:hAnsi="Times New Roman" w:cs="Times New Roman"/>
+        </w:rPr>
+        <w:t>Zybo</w:t>
+      </w:r>
+      <w:proofErr w:type="spellEnd"/>
+      <w:r>
+        <w:rPr>
+          <w:rFonts w:ascii="Times New Roman" w:hAnsi="Times New Roman" w:cs="Times New Roman"/>
+        </w:rPr>
+        <w:t xml:space="preserve"> board with the controller implemented through </w:t>
+      </w:r>
+      <w:proofErr w:type="spellStart"/>
+      <w:r>
+        <w:rPr>
+          <w:rFonts w:ascii="Times New Roman" w:hAnsi="Times New Roman" w:cs="Times New Roman"/>
+        </w:rPr>
+        <w:t>FreeRTOS</w:t>
+      </w:r>
+      <w:proofErr w:type="spellEnd"/>
+      <w:r>
+        <w:rPr>
+          <w:rFonts w:ascii="Times New Roman" w:hAnsi="Times New Roman" w:cs="Times New Roman"/>
+        </w:rPr>
+        <w:t xml:space="preserve"> (software implementation), and a Xilinx </w:t>
+      </w:r>
+      <w:proofErr w:type="spellStart"/>
+      <w:r>
+        <w:rPr>
+          <w:rFonts w:ascii="Times New Roman" w:hAnsi="Times New Roman" w:cs="Times New Roman"/>
+        </w:rPr>
+        <w:t>Zybo</w:t>
+      </w:r>
+      <w:proofErr w:type="spellEnd"/>
+      <w:r>
+        <w:rPr>
+          <w:rFonts w:ascii="Times New Roman" w:hAnsi="Times New Roman" w:cs="Times New Roman"/>
+        </w:rPr>
+        <w:t xml:space="preserve"> board with the controller implemented in hardware (hardware implementation). </w:t>
+      </w:r>
+    </w:p>
+    <w:p>
+      <w:pPr>
+        <w:jc w:val="both"/>
+        <w:rPr>
+          <w:rFonts w:ascii="Times New Roman" w:hAnsi="Times New Roman" w:cs="Times New Roman"/>
+        </w:rPr>
+      </w:pPr>
+    </w:p>
     <w:p>
       <w:pPr>
         <w:pStyle w:val="Heading1"/>
-      </w:pPr>
-      <w:r>
-        <w:t>Project Type</w:t>
-      </w:r>
-    </w:p>
-    <w:p>
-      <w:r>
-        <w:t>This is an implementation based project.</w:t>
-      </w:r>
-    </w:p>
-    <w:p/>
+        <w:rPr>
+          <w:rFonts w:ascii="Times New Roman" w:hAnsi="Times New Roman" w:cs="Times New Roman"/>
+        </w:rPr>
+      </w:pPr>
+      <w:r>
+        <w:rPr>
+          <w:rFonts w:ascii="Times New Roman" w:hAnsi="Times New Roman" w:cs="Times New Roman"/>
+        </w:rPr>
+        <w:t>Approach</w:t>
+      </w:r>
+    </w:p>
+    <w:p>
+      <w:pPr>
+        <w:jc w:val="both"/>
+        <w:rPr>
+          <w:rFonts w:ascii="Times New Roman" w:hAnsi="Times New Roman" w:cs="Times New Roman"/>
+        </w:rPr>
+      </w:pPr>
+      <w:r>
+        <w:rPr>
+          <w:rFonts w:ascii="Times New Roman" w:hAnsi="Times New Roman" w:cs="Times New Roman"/>
+        </w:rPr>
+        <w:t xml:space="preserve">We will first develop a linearized model of our inverted pendulum system. </w:t>
+      </w:r>
+      <w:r>
+        <w:rPr>
+          <w:rFonts w:ascii="Times New Roman" w:hAnsi="Times New Roman" w:cs="Times New Roman"/>
+        </w:rPr>
+        <w:t xml:space="preserve">This will provide a set of constant matrices that will be used in the LQR controller. Using the same constants across all three implementations, we will measure the settling time, steady-state error, and peak-overshoot of each implementation. </w:t>
+      </w:r>
+    </w:p>
+    <w:p>
+      <w:pPr>
+        <w:rPr>
+          <w:rFonts w:ascii="Times New Roman" w:hAnsi="Times New Roman" w:cs="Times New Roman"/>
+        </w:rPr>
+      </w:pPr>
+    </w:p>
     <w:p>
       <w:pPr>
         <w:pStyle w:val="Heading1"/>
-      </w:pPr>
-      <w:r>
-        <w:t>Abstract (</w:t>
-      </w:r>
-      <w:r>
-        <w:t>Project Goal</w:t>
-      </w:r>
-      <w:r>
-        <w:t>)</w:t>
-      </w:r>
-    </w:p>
-    <w:p>
-      <w:pPr>
-        <w:jc w:val="both"/>
-      </w:pPr>
-      <w:r>
-        <w:t>In this project, we will be comp</w:t>
-      </w:r>
-      <w:r>
-        <w:t xml:space="preserve">aring the settling time, steady-state </w:t>
-      </w:r>
-      <w:r>
-        <w:t>error, and peak-over</w:t>
-      </w:r>
-      <w:r>
-        <w:t xml:space="preserve">shoot values for the </w:t>
-      </w:r>
-      <w:proofErr w:type="spellStart"/>
-      <w:r>
-        <w:t>Quanser</w:t>
-      </w:r>
-      <w:proofErr w:type="spellEnd"/>
-      <w:r>
-        <w:t xml:space="preserve"> IP0</w:t>
-      </w:r>
-      <w:r>
-        <w:t xml:space="preserve">2 Inverted Pendulum Cart using the same LQR controller on three different platforms: the </w:t>
-      </w:r>
-      <w:proofErr w:type="spellStart"/>
-      <w:r>
-        <w:t>Quanser</w:t>
-      </w:r>
-      <w:proofErr w:type="spellEnd"/>
-      <w:r>
-        <w:t xml:space="preserve"> VoltPAQ-X1 &amp; G8-USB DAQ using </w:t>
-      </w:r>
-      <w:proofErr w:type="spellStart"/>
-      <w:r>
-        <w:t>Matlab</w:t>
-      </w:r>
-      <w:proofErr w:type="spellEnd"/>
-      <w:r>
-        <w:t>/Simulink</w:t>
-      </w:r>
-      <w:r>
-        <w:t xml:space="preserve"> (</w:t>
-      </w:r>
-      <w:proofErr w:type="spellStart"/>
-      <w:r>
-        <w:t>Quanser</w:t>
-      </w:r>
-      <w:proofErr w:type="spellEnd"/>
-      <w:r>
-        <w:t xml:space="preserve"> implementation)</w:t>
-      </w:r>
-      <w:r>
-        <w:t xml:space="preserve">, a Xilinx </w:t>
-      </w:r>
-      <w:proofErr w:type="spellStart"/>
-      <w:r>
-        <w:t>Zybo</w:t>
-      </w:r>
-      <w:proofErr w:type="spellEnd"/>
-      <w:r>
-        <w:t xml:space="preserve"> board with the controller implemented through </w:t>
-      </w:r>
-      <w:proofErr w:type="spellStart"/>
-      <w:r>
-        <w:t>FreeRTOS</w:t>
-      </w:r>
-      <w:proofErr w:type="spellEnd"/>
-      <w:r>
-        <w:t xml:space="preserve"> (software implementation)</w:t>
-      </w:r>
-      <w:r>
-        <w:t xml:space="preserve">, and a Xilinx </w:t>
-      </w:r>
-      <w:proofErr w:type="spellStart"/>
-      <w:r>
-        <w:t>Zybo</w:t>
-      </w:r>
-      <w:proofErr w:type="spellEnd"/>
-      <w:r>
-        <w:t xml:space="preserve"> board with the controller implemented in hardware</w:t>
-      </w:r>
-      <w:r>
-        <w:t xml:space="preserve"> (hardware implementation)</w:t>
-      </w:r>
-      <w:r>
-        <w:t xml:space="preserve">. </w:t>
-      </w:r>
-    </w:p>
-    <w:p>
-      <w:pPr>
-        <w:jc w:val="both"/>
-      </w:pPr>
-    </w:p>
-    <w:p>
-      <w:pPr>
-        <w:pStyle w:val="Heading1"/>
-      </w:pPr>
-      <w:r>
-        <w:t>Approach</w:t>
-      </w:r>
-    </w:p>
-    <w:p>
-      <w:r>
-        <w:t xml:space="preserve">We will first develop a linearized model of our inverted pendulum system. </w:t>
-      </w:r>
-      <w:r>
-        <w:t xml:space="preserve">This will provide a set of constant matrices that will be used in the LQR controller. Using the same constants across all three implementations, we will measure the settling time, steady-state error, and peak-overshoot of each implementation. </w:t>
+        <w:rPr>
+          <w:rFonts w:ascii="Times New Roman" w:hAnsi="Times New Roman" w:cs="Times New Roman"/>
+        </w:rPr>
+      </w:pPr>
+      <w:r>
+        <w:rPr>
+          <w:rFonts w:ascii="Times New Roman" w:hAnsi="Times New Roman" w:cs="Times New Roman"/>
+        </w:rPr>
+        <w:t>Expected Outcomes</w:t>
       </w:r>
       <w:bookmarkStart w:id="0" w:name="_GoBack"/>
       <w:bookmarkEnd w:id="0"/>
     </w:p>
-    <w:p/>
+    <w:p>
+      <w:pPr>
+        <w:jc w:val="both"/>
+        <w:rPr>
+          <w:rFonts w:ascii="Times New Roman" w:hAnsi="Times New Roman" w:cs="Times New Roman"/>
+        </w:rPr>
+      </w:pPr>
+      <w:r>
+        <w:rPr>
+          <w:rFonts w:ascii="Times New Roman" w:hAnsi="Times New Roman" w:cs="Times New Roman"/>
+        </w:rPr>
+        <w:t xml:space="preserve">For all measured values, we expect the hardware implementation to perform the best, the software implementation to perform second best, and the </w:t>
+      </w:r>
+      <w:proofErr w:type="spellStart"/>
+      <w:r>
+        <w:rPr>
+          <w:rFonts w:ascii="Times New Roman" w:hAnsi="Times New Roman" w:cs="Times New Roman"/>
+        </w:rPr>
+        <w:t>Quanser</w:t>
+      </w:r>
+      <w:proofErr w:type="spellEnd"/>
+      <w:r>
+        <w:rPr>
+          <w:rFonts w:ascii="Times New Roman" w:hAnsi="Times New Roman" w:cs="Times New Roman"/>
+        </w:rPr>
+        <w:t xml:space="preserve"> implementation to perform the worst.</w:t>
+      </w:r>
+    </w:p>
+    <w:p>
+      <w:pPr>
+        <w:rPr>
+          <w:rFonts w:ascii="Times New Roman" w:hAnsi="Times New Roman" w:cs="Times New Roman"/>
+        </w:rPr>
+      </w:pPr>
+    </w:p>
     <w:p>
       <w:pPr>
         <w:pStyle w:val="Heading1"/>
-      </w:pPr>
-      <w:r>
-        <w:t>Expected Outcomes</w:t>
-      </w:r>
-    </w:p>
-    <w:p>
-      <w:r>
-        <w:t xml:space="preserve">For all measured values, we expect the hardware implementation to perform the best, the software implementation to perform second best, and the </w:t>
+        <w:rPr>
+          <w:rFonts w:ascii="Times New Roman" w:hAnsi="Times New Roman" w:cs="Times New Roman"/>
+        </w:rPr>
+      </w:pPr>
+      <w:r>
+        <w:rPr>
+          <w:rFonts w:ascii="Times New Roman" w:hAnsi="Times New Roman" w:cs="Times New Roman"/>
+        </w:rPr>
+        <w:t>References</w:t>
+      </w:r>
+    </w:p>
+    <w:p>
+      <w:pPr>
+        <w:jc w:val="both"/>
+        <w:rPr>
+          <w:rFonts w:ascii="Times New Roman" w:hAnsi="Times New Roman" w:cs="Times New Roman"/>
+        </w:rPr>
+      </w:pPr>
+      <w:r>
+        <w:rPr>
+          <w:rFonts w:ascii="Times New Roman" w:hAnsi="Times New Roman" w:cs="Times New Roman"/>
+        </w:rPr>
+        <w:t>[1]</w:t>
+      </w:r>
+      <w:r>
+        <w:rPr>
+          <w:rFonts w:ascii="Times New Roman" w:hAnsi="Times New Roman" w:cs="Times New Roman"/>
+        </w:rPr>
+        <w:tab/>
       </w:r>
       <w:proofErr w:type="spellStart"/>
       <w:r>
+        <w:rPr>
+          <w:rFonts w:ascii="Times New Roman" w:hAnsi="Times New Roman" w:cs="Times New Roman"/>
+        </w:rPr>
+        <w:t>Apkarian</w:t>
+      </w:r>
+      <w:proofErr w:type="spellEnd"/>
+      <w:r>
+        <w:rPr>
+          <w:rFonts w:ascii="Times New Roman" w:hAnsi="Times New Roman" w:cs="Times New Roman"/>
+        </w:rPr>
+        <w:t xml:space="preserve">, </w:t>
+      </w:r>
+      <w:proofErr w:type="spellStart"/>
+      <w:r>
+        <w:rPr>
+          <w:rFonts w:ascii="Times New Roman" w:hAnsi="Times New Roman" w:cs="Times New Roman"/>
+        </w:rPr>
+        <w:t>Lacheray</w:t>
+      </w:r>
+      <w:proofErr w:type="spellEnd"/>
+      <w:r>
+        <w:rPr>
+          <w:rFonts w:ascii="Times New Roman" w:hAnsi="Times New Roman" w:cs="Times New Roman"/>
+        </w:rPr>
+        <w:t xml:space="preserve">, Martin (2012). Student Workbook IP02 Base Unit Experiment for </w:t>
+      </w:r>
+      <w:r>
+        <w:rPr>
+          <w:rFonts w:ascii="Times New Roman" w:hAnsi="Times New Roman" w:cs="Times New Roman"/>
+        </w:rPr>
+        <w:tab/>
+        <w:t>Matlab/Simulink Users.</w:t>
+      </w:r>
+    </w:p>
+    <w:p>
+      <w:pPr>
+        <w:jc w:val="both"/>
+        <w:rPr>
+          <w:rFonts w:ascii="Times New Roman" w:hAnsi="Times New Roman" w:cs="Times New Roman"/>
+        </w:rPr>
+      </w:pPr>
+      <w:r>
+        <w:rPr>
+          <w:rFonts w:ascii="Times New Roman" w:hAnsi="Times New Roman" w:cs="Times New Roman"/>
+        </w:rPr>
+        <w:t>[2]</w:t>
+      </w:r>
+      <w:r>
+        <w:rPr>
+          <w:rFonts w:ascii="Times New Roman" w:hAnsi="Times New Roman" w:cs="Times New Roman"/>
+        </w:rPr>
+        <w:tab/>
+      </w:r>
+      <w:proofErr w:type="spellStart"/>
+      <w:r>
+        <w:rPr>
+          <w:rFonts w:ascii="Times New Roman" w:hAnsi="Times New Roman" w:cs="Times New Roman"/>
+        </w:rPr>
         <w:t>Quanser</w:t>
       </w:r>
       <w:proofErr w:type="spellEnd"/>
       <w:r>
-        <w:t xml:space="preserve"> implementation to perform the worst.</w:t>
-      </w:r>
-    </w:p>
-    <w:p/>
-    <w:p>
-      <w:pPr>
-        <w:pStyle w:val="Heading1"/>
-      </w:pPr>
-      <w:r>
-        <w:t>References</w:t>
-      </w:r>
-    </w:p>
-    <w:p>
-      <w:pPr>
-        <w:pStyle w:val="ListParagraph"/>
-        <w:numPr>
-          <w:ilvl w:val="0"/>
-          <w:numId w:val="1"/>
-        </w:numPr>
+        <w:rPr>
+          <w:rFonts w:ascii="Times New Roman" w:hAnsi="Times New Roman" w:cs="Times New Roman"/>
+        </w:rPr>
+        <w:t xml:space="preserve"> (2012). User Manual IP02 Base Unit Experiment – Setup and Configuration</w:t>
+      </w:r>
+    </w:p>
+    <w:p>
+      <w:pPr>
         <w:jc w:val="both"/>
-      </w:pPr>
-      <w:proofErr w:type="spellStart"/>
-      <w:r>
-        <w:t>Quanser</w:t>
-      </w:r>
-      <w:proofErr w:type="spellEnd"/>
-      <w:r>
-        <w:t xml:space="preserve"> IPO2 Linear Inverted Pendulum Workbook (Student)</w:t>
-      </w:r>
-    </w:p>
-    <w:p>
-      <w:pPr>
-        <w:pStyle w:val="ListParagraph"/>
-        <w:numPr>
-          <w:ilvl w:val="0"/>
-          <w:numId w:val="1"/>
-        </w:numPr>
+        <w:rPr>
+          <w:rFonts w:ascii="Times New Roman" w:hAnsi="Times New Roman" w:cs="Times New Roman"/>
+        </w:rPr>
+      </w:pPr>
+      <w:r>
+        <w:rPr>
+          <w:rFonts w:ascii="Times New Roman" w:hAnsi="Times New Roman" w:cs="Times New Roman"/>
+        </w:rPr>
+        <w:lastRenderedPageBreak/>
+        <w:t>[3]</w:t>
+      </w:r>
+      <w:r>
+        <w:rPr>
+          <w:rFonts w:ascii="Times New Roman" w:hAnsi="Times New Roman" w:cs="Times New Roman"/>
+        </w:rPr>
+        <w:tab/>
+        <w:t xml:space="preserve">N. Safari-Shad, “Modern Control Systems – EE4310 Lab Project #4”, University of </w:t>
+      </w:r>
+      <w:r>
+        <w:rPr>
+          <w:rFonts w:ascii="Times New Roman" w:hAnsi="Times New Roman" w:cs="Times New Roman"/>
+        </w:rPr>
+        <w:tab/>
+        <w:t>Wisconsin-Platteville, Platteville, WI, 2017, pp.1-3</w:t>
+      </w:r>
+    </w:p>
+    <w:p>
+      <w:pPr>
         <w:jc w:val="both"/>
-      </w:pPr>
-      <w:r>
-        <w:t>Professor Shad’s EE4310 Lab #4 Handout</w:t>
-      </w:r>
-    </w:p>
-    <w:p>
-      <w:pPr>
-        <w:pStyle w:val="ListParagraph"/>
-        <w:numPr>
-          <w:ilvl w:val="0"/>
-          <w:numId w:val="1"/>
-        </w:numPr>
-        <w:rPr>
-          <w:rFonts w:cs="Times New Roman"/>
+        <w:rPr>
+          <w:rFonts w:ascii="Times New Roman" w:hAnsi="Times New Roman" w:cs="Times New Roman"/>
           <w:szCs w:val="24"/>
           <w:shd w:val="clear" w:color="auto" w:fill="FFFFFF"/>
         </w:rPr>
       </w:pPr>
       <w:r>
         <w:rPr>
+          <w:rFonts w:ascii="Times New Roman" w:hAnsi="Times New Roman" w:cs="Times New Roman"/>
+        </w:rPr>
+        <w:t>[4]</w:t>
+      </w:r>
+      <w:r>
+        <w:rPr>
+          <w:rFonts w:ascii="Times New Roman" w:hAnsi="Times New Roman" w:cs="Times New Roman"/>
+        </w:rPr>
+        <w:tab/>
+      </w:r>
+      <w:r>
+        <w:rPr>
           <w:rStyle w:val="biblio-authors"/>
-          <w:rFonts w:cs="Times New Roman"/>
+          <w:rFonts w:ascii="Times New Roman" w:hAnsi="Times New Roman" w:cs="Times New Roman"/>
           <w:szCs w:val="24"/>
           <w:shd w:val="clear" w:color="auto" w:fill="FFFFFF"/>
         </w:rPr>
-        <w:lastRenderedPageBreak/>
         <w:t xml:space="preserve">P. Zhang, A. Mills, J. </w:t>
       </w:r>
       <w:proofErr w:type="spellStart"/>
       <w:r>
         <w:rPr>
           <w:rStyle w:val="biblio-authors"/>
-          <w:rFonts w:cs="Times New Roman"/>
+          <w:rFonts w:ascii="Times New Roman" w:hAnsi="Times New Roman" w:cs="Times New Roman"/>
           <w:szCs w:val="24"/>
           <w:shd w:val="clear" w:color="auto" w:fill="FFFFFF"/>
         </w:rPr>
@@ -294,7 +563,7 @@
       <w:r>
         <w:rPr>
           <w:rStyle w:val="biblio-authors"/>
-          <w:rFonts w:cs="Times New Roman"/>
+          <w:rFonts w:ascii="Times New Roman" w:hAnsi="Times New Roman" w:cs="Times New Roman"/>
           <w:szCs w:val="24"/>
           <w:shd w:val="clear" w:color="auto" w:fill="FFFFFF"/>
         </w:rPr>
@@ -303,74 +572,127 @@
       <w:r>
         <w:rPr>
           <w:rStyle w:val="biblio-title"/>
-          <w:rFonts w:cs="Times New Roman"/>
+          <w:rFonts w:ascii="Times New Roman" w:hAnsi="Times New Roman" w:cs="Times New Roman"/>
           <w:szCs w:val="24"/>
           <w:shd w:val="clear" w:color="auto" w:fill="FFFFFF"/>
         </w:rPr>
-        <w:t>"</w:t>
+        <w:t>“</w:t>
       </w:r>
       <w:r>
         <w:rPr>
           <w:rStyle w:val="biblio-title"/>
-          <w:rFonts w:cs="Times New Roman"/>
-          <w:b/>
+          <w:rFonts w:ascii="Times New Roman" w:hAnsi="Times New Roman" w:cs="Times New Roman"/>
           <w:bCs/>
           <w:szCs w:val="24"/>
           <w:shd w:val="clear" w:color="auto" w:fill="FFFFFF"/>
         </w:rPr>
-        <w:t xml:space="preserve">The Design and Integration of a </w:t>
+        <w:t>The Design</w:t>
       </w:r>
       <w:r>
         <w:rPr>
           <w:rStyle w:val="biblio-title"/>
-          <w:rFonts w:cs="Times New Roman"/>
-          <w:b/>
+          <w:rFonts w:ascii="Times New Roman" w:hAnsi="Times New Roman" w:cs="Times New Roman"/>
           <w:bCs/>
           <w:szCs w:val="24"/>
           <w:shd w:val="clear" w:color="auto" w:fill="FFFFFF"/>
         </w:rPr>
-        <w:t xml:space="preserve">Software Configurable and </w:t>
+        <w:t xml:space="preserve"> and Integration of a Software </w:t>
       </w:r>
       <w:r>
         <w:rPr>
           <w:rStyle w:val="biblio-title"/>
-          <w:rFonts w:cs="Times New Roman"/>
-          <w:b/>
+          <w:rFonts w:ascii="Times New Roman" w:hAnsi="Times New Roman" w:cs="Times New Roman"/>
           <w:bCs/>
           <w:szCs w:val="24"/>
           <w:shd w:val="clear" w:color="auto" w:fill="FFFFFF"/>
         </w:rPr>
-        <w:t>Parallelized Coprocessor Architecture for LQR Control</w:t>
+        <w:tab/>
       </w:r>
       <w:r>
         <w:rPr>
           <w:rStyle w:val="biblio-title"/>
-          <w:rFonts w:cs="Times New Roman"/>
+          <w:rFonts w:ascii="Times New Roman" w:hAnsi="Times New Roman" w:cs="Times New Roman"/>
+          <w:bCs/>
           <w:szCs w:val="24"/>
           <w:shd w:val="clear" w:color="auto" w:fill="FFFFFF"/>
         </w:rPr>
-        <w:t>", </w:t>
-      </w:r>
-      <w:r>
-        <w:rPr>
-          <w:rFonts w:cs="Times New Roman"/>
+        <w:t>Configurable and Parallelized Co</w:t>
+      </w:r>
+      <w:r>
+        <w:rPr>
+          <w:rStyle w:val="biblio-title"/>
+          <w:rFonts w:ascii="Times New Roman" w:hAnsi="Times New Roman" w:cs="Times New Roman"/>
+          <w:bCs/>
+          <w:szCs w:val="24"/>
+          <w:shd w:val="clear" w:color="auto" w:fill="FFFFFF"/>
+        </w:rPr>
+        <w:t xml:space="preserve">processor Architecture for LQR </w:t>
+      </w:r>
+      <w:r>
+        <w:rPr>
+          <w:rStyle w:val="biblio-title"/>
+          <w:rFonts w:ascii="Times New Roman" w:hAnsi="Times New Roman" w:cs="Times New Roman"/>
+          <w:bCs/>
+          <w:szCs w:val="24"/>
+          <w:shd w:val="clear" w:color="auto" w:fill="FFFFFF"/>
+        </w:rPr>
+        <w:t>Control”</w:t>
+      </w:r>
+      <w:r>
+        <w:rPr>
+          <w:rStyle w:val="biblio-title"/>
+          <w:rFonts w:ascii="Times New Roman" w:hAnsi="Times New Roman" w:cs="Times New Roman"/>
+          <w:szCs w:val="24"/>
+          <w:shd w:val="clear" w:color="auto" w:fill="FFFFFF"/>
+        </w:rPr>
+        <w:t>, </w:t>
+      </w:r>
+      <w:r>
+        <w:rPr>
+          <w:rFonts w:ascii="Times New Roman" w:hAnsi="Times New Roman" w:cs="Times New Roman"/>
           <w:i/>
           <w:iCs/>
           <w:szCs w:val="24"/>
           <w:shd w:val="clear" w:color="auto" w:fill="FFFFFF"/>
         </w:rPr>
-        <w:t>Journal of Parallel and Distributed Computing (JPDC)</w:t>
-      </w:r>
-      <w:r>
-        <w:rPr>
-          <w:rFonts w:cs="Times New Roman"/>
+        <w:t xml:space="preserve">Journal of Parallel and </w:t>
+      </w:r>
+      <w:r>
+        <w:rPr>
+          <w:rFonts w:ascii="Times New Roman" w:hAnsi="Times New Roman" w:cs="Times New Roman"/>
+          <w:i/>
+          <w:iCs/>
           <w:szCs w:val="24"/>
           <w:shd w:val="clear" w:color="auto" w:fill="FFFFFF"/>
         </w:rPr>
+        <w:tab/>
+      </w:r>
+      <w:r>
+        <w:rPr>
+          <w:rFonts w:ascii="Times New Roman" w:hAnsi="Times New Roman" w:cs="Times New Roman"/>
+          <w:i/>
+          <w:iCs/>
+          <w:szCs w:val="24"/>
+          <w:shd w:val="clear" w:color="auto" w:fill="FFFFFF"/>
+        </w:rPr>
+        <w:t>Distributed Computing (JPDC)</w:t>
+      </w:r>
+      <w:r>
+        <w:rPr>
+          <w:rFonts w:ascii="Times New Roman" w:hAnsi="Times New Roman" w:cs="Times New Roman"/>
+          <w:szCs w:val="24"/>
+          <w:shd w:val="clear" w:color="auto" w:fill="FFFFFF"/>
+        </w:rPr>
         <w:t>, 2017.</w:t>
       </w:r>
     </w:p>
-    <w:p/>
+    <w:p>
+      <w:pPr>
+        <w:rPr>
+          <w:rFonts w:ascii="Times New Roman" w:hAnsi="Times New Roman" w:cs="Times New Roman"/>
+        </w:rPr>
+      </w:pPr>
+    </w:p>
     <w:sectPr>
       <w:pgSz w:w="12240" w:h="15840"/>
       <w:pgMar w:top="1440" w:right="1440" w:bottom="1440" w:left="1440" w:header="720" w:footer="720" w:gutter="0"/>
@@ -382,7 +704,7 @@
 </file>
 
 <file path=word/numbering.xml><?xml version="1.0" encoding="utf-8"?>
-<w:numbering xmlns:wpc="http://schemas.microsoft.com/office/word/2010/wordprocessingCanvas" xmlns:mc="http://schemas.openxmlformats.org/markup-compatibility/2006" xmlns:o="urn:schemas-microsoft-com:office:office" xmlns:r="http://schemas.openxmlformats.org/officeDocument/2006/relationships" xmlns:m="http://schemas.openxmlformats.org/officeDocument/2006/math" xmlns:v="urn:schemas-microsoft-com:vml" xmlns:wp14="http://schemas.microsoft.com/office/word/2010/wordprocessingDrawing" xmlns:wp="http://schemas.openxmlformats.org/drawingml/2006/wordprocessingDrawing" xmlns:w10="urn:schemas-microsoft-com:office:word" xmlns:w="http://schemas.openxmlformats.org/wordprocessingml/2006/main" xmlns:w14="http://schemas.microsoft.com/office/word/2010/wordml" xmlns:w15="http://schemas.microsoft.com/office/word/2012/wordml" xmlns:wpg="http://schemas.microsoft.com/office/word/2010/wordprocessingGroup" xmlns:wpi="http://schemas.microsoft.com/office/word/2010/wordprocessingInk" xmlns:wne="http://schemas.microsoft.com/office/word/2006/wordml" xmlns:wps="http://schemas.microsoft.com/office/word/2010/wordprocessingShape" mc:Ignorable="w14 w15 wp14">
+<w:numbering xmlns:wpc="http://schemas.microsoft.com/office/word/2010/wordprocessingCanvas" xmlns:cx="http://schemas.microsoft.com/office/drawing/2014/chartex" xmlns:cx1="http://schemas.microsoft.com/office/drawing/2015/9/8/chartex" xmlns:cx2="http://schemas.microsoft.com/office/drawing/2015/10/21/chartex" xmlns:cx3="http://schemas.microsoft.com/office/drawing/2016/5/9/chartex" xmlns:cx4="http://schemas.microsoft.com/office/drawing/2016/5/10/chartex" xmlns:cx5="http://schemas.microsoft.com/office/drawing/2016/5/11/chartex" xmlns:cx6="http://schemas.microsoft.com/office/drawing/2016/5/12/chartex" xmlns:cx7="http://schemas.microsoft.com/office/drawing/2016/5/13/chartex" xmlns:cx8="http://schemas.microsoft.com/office/drawing/2016/5/14/chartex" xmlns:mc="http://schemas.openxmlformats.org/markup-compatibility/2006" xmlns:aink="http://schemas.microsoft.com/office/drawing/2016/ink" xmlns:am3d="http://schemas.microsoft.com/office/drawing/2017/model3d" xmlns:o="urn:schemas-microsoft-com:office:office" xmlns:r="http://schemas.openxmlformats.org/officeDocument/2006/relationships" xmlns:m="http://schemas.openxmlformats.org/officeDocument/2006/math" xmlns:v="urn:schemas-microsoft-com:vml" xmlns:wp14="http://schemas.microsoft.com/office/word/2010/wordprocessingDrawing" xmlns:wp="http://schemas.openxmlformats.org/drawingml/2006/wordprocessingDrawing" xmlns:w10="urn:schemas-microsoft-com:office:word" xmlns:w="http://schemas.openxmlformats.org/wordprocessingml/2006/main" xmlns:w14="http://schemas.microsoft.com/office/word/2010/wordml" xmlns:w15="http://schemas.microsoft.com/office/word/2012/wordml" xmlns:w16cid="http://schemas.microsoft.com/office/word/2016/wordml/cid" xmlns:w16se="http://schemas.microsoft.com/office/word/2015/wordml/symex" xmlns:wpg="http://schemas.microsoft.com/office/word/2010/wordprocessingGroup" xmlns:wpi="http://schemas.microsoft.com/office/word/2010/wordprocessingInk" xmlns:wne="http://schemas.microsoft.com/office/word/2006/wordml" xmlns:wps="http://schemas.microsoft.com/office/word/2010/wordprocessingShape" mc:Ignorable="w14 w15 w16se w16cid wp14">
   <w:abstractNum w:abstractNumId="0" w15:restartNumberingAfterBreak="0">
     <w:nsid w:val="128071D1"/>
     <w:multiLevelType w:val="hybridMultilevel"/>
@@ -503,7 +825,7 @@
 </file>
 
 <file path=word/styles.xml><?xml version="1.0" encoding="utf-8"?>
-<w:styles xmlns:mc="http://schemas.openxmlformats.org/markup-compatibility/2006" xmlns:r="http://schemas.openxmlformats.org/officeDocument/2006/relationships" xmlns:w="http://schemas.openxmlformats.org/wordprocessingml/2006/main" xmlns:w14="http://schemas.microsoft.com/office/word/2010/wordml" xmlns:w15="http://schemas.microsoft.com/office/word/2012/wordml" mc:Ignorable="w14 w15">
+<w:styles xmlns:mc="http://schemas.openxmlformats.org/markup-compatibility/2006" xmlns:r="http://schemas.openxmlformats.org/officeDocument/2006/relationships" xmlns:w="http://schemas.openxmlformats.org/wordprocessingml/2006/main" xmlns:w14="http://schemas.microsoft.com/office/word/2010/wordml" xmlns:w15="http://schemas.microsoft.com/office/word/2012/wordml" xmlns:w16cid="http://schemas.microsoft.com/office/word/2016/wordml/cid" xmlns:w16se="http://schemas.microsoft.com/office/word/2015/wordml/symex" mc:Ignorable="w14 w15 w16se w16cid">
   <w:docDefaults>
     <w:rPrDefault>
       <w:rPr>
@@ -519,7 +841,7 @@
       </w:pPr>
     </w:pPrDefault>
   </w:docDefaults>
-  <w:latentStyles w:defLockedState="0" w:defUIPriority="99" w:defSemiHidden="0" w:defUnhideWhenUsed="0" w:defQFormat="0" w:count="371">
+  <w:latentStyles w:defLockedState="0" w:defUIPriority="99" w:defSemiHidden="0" w:defUnhideWhenUsed="0" w:defQFormat="0" w:count="375">
     <w:lsdException w:name="Normal" w:uiPriority="0" w:qFormat="1"/>
     <w:lsdException w:name="heading 1" w:uiPriority="9" w:qFormat="1"/>
     <w:lsdException w:name="heading 2" w:semiHidden="1" w:uiPriority="9" w:unhideWhenUsed="1" w:qFormat="1"/>
@@ -625,7 +947,6 @@
     <w:lsdException w:name="HTML Sample" w:semiHidden="1" w:unhideWhenUsed="1"/>
     <w:lsdException w:name="HTML Typewriter" w:semiHidden="1" w:unhideWhenUsed="1"/>
     <w:lsdException w:name="HTML Variable" w:semiHidden="1" w:unhideWhenUsed="1"/>
-    <w:lsdException w:name="Normal Table" w:semiHidden="1" w:unhideWhenUsed="1"/>
     <w:lsdException w:name="annotation subject" w:semiHidden="1" w:unhideWhenUsed="1"/>
     <w:lsdException w:name="No List" w:semiHidden="1" w:unhideWhenUsed="1"/>
     <w:lsdException w:name="Outline List 1" w:semiHidden="1" w:unhideWhenUsed="1"/>
@@ -669,10 +990,8 @@
     <w:lsdException w:name="Table Elegant" w:semiHidden="1" w:unhideWhenUsed="1"/>
     <w:lsdException w:name="Table Professional" w:semiHidden="1" w:unhideWhenUsed="1"/>
     <w:lsdException w:name="Table Subtle 1" w:semiHidden="1" w:unhideWhenUsed="1"/>
-    <w:lsdException w:name="Table Subtle 2" w:semiHidden="1" w:unhideWhenUsed="1"/>
     <w:lsdException w:name="Table Web 1" w:semiHidden="1" w:unhideWhenUsed="1"/>
     <w:lsdException w:name="Table Web 2" w:semiHidden="1" w:unhideWhenUsed="1"/>
-    <w:lsdException w:name="Table Web 3" w:semiHidden="1" w:unhideWhenUsed="1"/>
     <w:lsdException w:name="Balloon Text" w:semiHidden="1" w:unhideWhenUsed="1"/>
     <w:lsdException w:name="Table Grid" w:uiPriority="39"/>
     <w:lsdException w:name="Table Theme" w:semiHidden="1" w:unhideWhenUsed="1"/>
@@ -891,6 +1210,10 @@
     <w:lsdException w:name="List Table 5 Dark Accent 6" w:uiPriority="50"/>
     <w:lsdException w:name="List Table 6 Colorful Accent 6" w:uiPriority="51"/>
     <w:lsdException w:name="List Table 7 Colorful Accent 6" w:uiPriority="52"/>
+    <w:lsdException w:name="Mention" w:semiHidden="1" w:unhideWhenUsed="1"/>
+    <w:lsdException w:name="Smart Hyperlink" w:semiHidden="1" w:unhideWhenUsed="1"/>
+    <w:lsdException w:name="Hashtag" w:semiHidden="1" w:unhideWhenUsed="1"/>
+    <w:lsdException w:name="Unresolved Mention" w:semiHidden="1" w:unhideWhenUsed="1"/>
   </w:latentStyles>
   <w:style w:type="paragraph" w:default="1" w:styleId="Normal">
     <w:name w:val="Normal"/>

</xml_diff>

<commit_message>
Finished 558 proposal. Needs all members approval.
</commit_message>
<xml_diff>
--- a/558/CprE 558 Project Proposal.docx
+++ b/558/CprE 558 Project Proposal.docx
@@ -1,6 +1,6 @@
 
 <file path=word/document.xml><?xml version="1.0" encoding="utf-8"?>
-<w:document xmlns:wpc="http://schemas.microsoft.com/office/word/2010/wordprocessingCanvas" xmlns:cx="http://schemas.microsoft.com/office/drawing/2014/chartex" xmlns:cx1="http://schemas.microsoft.com/office/drawing/2015/9/8/chartex" xmlns:cx2="http://schemas.microsoft.com/office/drawing/2015/10/21/chartex" xmlns:cx3="http://schemas.microsoft.com/office/drawing/2016/5/9/chartex" xmlns:cx4="http://schemas.microsoft.com/office/drawing/2016/5/10/chartex" xmlns:cx5="http://schemas.microsoft.com/office/drawing/2016/5/11/chartex" xmlns:cx6="http://schemas.microsoft.com/office/drawing/2016/5/12/chartex" xmlns:cx7="http://schemas.microsoft.com/office/drawing/2016/5/13/chartex" xmlns:cx8="http://schemas.microsoft.com/office/drawing/2016/5/14/chartex" xmlns:mc="http://schemas.openxmlformats.org/markup-compatibility/2006" xmlns:aink="http://schemas.microsoft.com/office/drawing/2016/ink" xmlns:am3d="http://schemas.microsoft.com/office/drawing/2017/model3d" xmlns:o="urn:schemas-microsoft-com:office:office" xmlns:r="http://schemas.openxmlformats.org/officeDocument/2006/relationships" xmlns:m="http://schemas.openxmlformats.org/officeDocument/2006/math" xmlns:v="urn:schemas-microsoft-com:vml" xmlns:wp14="http://schemas.microsoft.com/office/word/2010/wordprocessingDrawing" xmlns:wp="http://schemas.openxmlformats.org/drawingml/2006/wordprocessingDrawing" xmlns:w10="urn:schemas-microsoft-com:office:word" xmlns:w="http://schemas.openxmlformats.org/wordprocessingml/2006/main" xmlns:w14="http://schemas.microsoft.com/office/word/2010/wordml" xmlns:w15="http://schemas.microsoft.com/office/word/2012/wordml" xmlns:w16cid="http://schemas.microsoft.com/office/word/2016/wordml/cid" xmlns:w16se="http://schemas.microsoft.com/office/word/2015/wordml/symex" xmlns:wpg="http://schemas.microsoft.com/office/word/2010/wordprocessingGroup" xmlns:wpi="http://schemas.microsoft.com/office/word/2010/wordprocessingInk" xmlns:wne="http://schemas.microsoft.com/office/word/2006/wordml" xmlns:wps="http://schemas.microsoft.com/office/word/2010/wordprocessingShape" mc:Ignorable="w14 w15 w16se w16cid wp14">
+<w:document xmlns:wpc="http://schemas.microsoft.com/office/word/2010/wordprocessingCanvas" xmlns:mc="http://schemas.openxmlformats.org/markup-compatibility/2006" xmlns:o="urn:schemas-microsoft-com:office:office" xmlns:r="http://schemas.openxmlformats.org/officeDocument/2006/relationships" xmlns:m="http://schemas.openxmlformats.org/officeDocument/2006/math" xmlns:v="urn:schemas-microsoft-com:vml" xmlns:wp14="http://schemas.microsoft.com/office/word/2010/wordprocessingDrawing" xmlns:wp="http://schemas.openxmlformats.org/drawingml/2006/wordprocessingDrawing" xmlns:w10="urn:schemas-microsoft-com:office:word" xmlns:w="http://schemas.openxmlformats.org/wordprocessingml/2006/main" xmlns:w14="http://schemas.microsoft.com/office/word/2010/wordml" xmlns:w15="http://schemas.microsoft.com/office/word/2012/wordml" xmlns:wpg="http://schemas.microsoft.com/office/word/2010/wordprocessingGroup" xmlns:wpi="http://schemas.microsoft.com/office/word/2010/wordprocessingInk" xmlns:wne="http://schemas.microsoft.com/office/word/2006/wordml" xmlns:wps="http://schemas.microsoft.com/office/word/2010/wordprocessingShape" mc:Ignorable="w14 w15 wp14">
   <w:body>
     <w:p>
       <w:pPr>
@@ -116,6 +116,256 @@
         <w:rPr>
           <w:rFonts w:ascii="Times New Roman" w:hAnsi="Times New Roman" w:cs="Times New Roman"/>
         </w:rPr>
+        <w:t>Preface</w:t>
+      </w:r>
+    </w:p>
+    <w:p>
+      <w:pPr>
+        <w:jc w:val="both"/>
+        <w:rPr>
+          <w:rFonts w:ascii="Times New Roman" w:hAnsi="Times New Roman" w:cs="Times New Roman"/>
+        </w:rPr>
+      </w:pPr>
+      <w:r>
+        <w:rPr>
+          <w:rFonts w:ascii="Times New Roman" w:hAnsi="Times New Roman" w:cs="Times New Roman"/>
+        </w:rPr>
+        <w:t xml:space="preserve">We are completing this project for </w:t>
+      </w:r>
+      <w:proofErr w:type="spellStart"/>
+      <w:r>
+        <w:rPr>
+          <w:rFonts w:ascii="Times New Roman" w:hAnsi="Times New Roman" w:cs="Times New Roman"/>
+        </w:rPr>
+        <w:t>CprE</w:t>
+      </w:r>
+      <w:proofErr w:type="spellEnd"/>
+      <w:r>
+        <w:rPr>
+          <w:rFonts w:ascii="Times New Roman" w:hAnsi="Times New Roman" w:cs="Times New Roman"/>
+        </w:rPr>
+        <w:t xml:space="preserve"> 558 and </w:t>
+      </w:r>
+      <w:proofErr w:type="spellStart"/>
+      <w:r>
+        <w:rPr>
+          <w:rFonts w:ascii="Times New Roman" w:hAnsi="Times New Roman" w:cs="Times New Roman"/>
+        </w:rPr>
+        <w:t>CprE</w:t>
+      </w:r>
+      <w:proofErr w:type="spellEnd"/>
+      <w:r>
+        <w:rPr>
+          <w:rFonts w:ascii="Times New Roman" w:hAnsi="Times New Roman" w:cs="Times New Roman"/>
+        </w:rPr>
+        <w:t xml:space="preserve"> 583. Both classes will involve the inverted pendulum but each class will be concerned with different aspects. This document describes aspects relevant to </w:t>
+      </w:r>
+      <w:proofErr w:type="spellStart"/>
+      <w:r>
+        <w:rPr>
+          <w:rFonts w:ascii="Times New Roman" w:hAnsi="Times New Roman" w:cs="Times New Roman"/>
+        </w:rPr>
+        <w:t>CprE</w:t>
+      </w:r>
+      <w:proofErr w:type="spellEnd"/>
+      <w:r>
+        <w:rPr>
+          <w:rFonts w:ascii="Times New Roman" w:hAnsi="Times New Roman" w:cs="Times New Roman"/>
+        </w:rPr>
+        <w:t xml:space="preserve"> 558.</w:t>
+      </w:r>
+    </w:p>
+    <w:p>
+      <w:pPr>
+        <w:jc w:val="both"/>
+        <w:rPr>
+          <w:rFonts w:ascii="Times New Roman" w:hAnsi="Times New Roman" w:cs="Times New Roman"/>
+        </w:rPr>
+      </w:pPr>
+      <w:r>
+        <w:rPr>
+          <w:rFonts w:ascii="Times New Roman" w:hAnsi="Times New Roman" w:cs="Times New Roman"/>
+        </w:rPr>
+        <w:t>Below is breakdown of which group member is in which class.</w:t>
+      </w:r>
+    </w:p>
+    <w:p>
+      <w:pPr>
+        <w:jc w:val="both"/>
+        <w:rPr>
+          <w:rFonts w:ascii="Times New Roman" w:hAnsi="Times New Roman" w:cs="Times New Roman"/>
+        </w:rPr>
+      </w:pPr>
+      <w:proofErr w:type="spellStart"/>
+      <w:r>
+        <w:rPr>
+          <w:rFonts w:ascii="Times New Roman" w:hAnsi="Times New Roman" w:cs="Times New Roman"/>
+        </w:rPr>
+        <w:t>CprE</w:t>
+      </w:r>
+      <w:proofErr w:type="spellEnd"/>
+      <w:r>
+        <w:rPr>
+          <w:rFonts w:ascii="Times New Roman" w:hAnsi="Times New Roman" w:cs="Times New Roman"/>
+        </w:rPr>
+        <w:t xml:space="preserve"> 558:</w:t>
+      </w:r>
+    </w:p>
+    <w:p>
+      <w:pPr>
+        <w:pStyle w:val="ListParagraph"/>
+        <w:numPr>
+          <w:ilvl w:val="0"/>
+          <w:numId w:val="2"/>
+        </w:numPr>
+        <w:rPr>
+          <w:rFonts w:ascii="Times New Roman" w:hAnsi="Times New Roman" w:cs="Times New Roman"/>
+        </w:rPr>
+      </w:pPr>
+      <w:r>
+        <w:rPr>
+          <w:rFonts w:ascii="Times New Roman" w:hAnsi="Times New Roman" w:cs="Times New Roman"/>
+        </w:rPr>
+        <w:t xml:space="preserve">Matthew </w:t>
+      </w:r>
+      <w:proofErr w:type="spellStart"/>
+      <w:r>
+        <w:rPr>
+          <w:rFonts w:ascii="Times New Roman" w:hAnsi="Times New Roman" w:cs="Times New Roman"/>
+        </w:rPr>
+        <w:t>Cauwels</w:t>
+      </w:r>
+      <w:proofErr w:type="spellEnd"/>
+    </w:p>
+    <w:p>
+      <w:pPr>
+        <w:pStyle w:val="ListParagraph"/>
+        <w:numPr>
+          <w:ilvl w:val="0"/>
+          <w:numId w:val="2"/>
+        </w:numPr>
+        <w:rPr>
+          <w:rFonts w:ascii="Times New Roman" w:hAnsi="Times New Roman" w:cs="Times New Roman"/>
+        </w:rPr>
+      </w:pPr>
+      <w:r>
+        <w:rPr>
+          <w:rFonts w:ascii="Times New Roman" w:hAnsi="Times New Roman" w:cs="Times New Roman"/>
+        </w:rPr>
+        <w:t>Kyle Fischer</w:t>
+      </w:r>
+    </w:p>
+    <w:p>
+      <w:pPr>
+        <w:pStyle w:val="ListParagraph"/>
+        <w:numPr>
+          <w:ilvl w:val="0"/>
+          <w:numId w:val="2"/>
+        </w:numPr>
+        <w:rPr>
+          <w:rFonts w:ascii="Times New Roman" w:hAnsi="Times New Roman" w:cs="Times New Roman"/>
+        </w:rPr>
+      </w:pPr>
+      <w:r>
+        <w:rPr>
+          <w:rFonts w:ascii="Times New Roman" w:hAnsi="Times New Roman" w:cs="Times New Roman"/>
+        </w:rPr>
+        <w:t>Eric Middleton</w:t>
+      </w:r>
+    </w:p>
+    <w:p>
+      <w:pPr>
+        <w:jc w:val="both"/>
+        <w:rPr>
+          <w:rFonts w:ascii="Times New Roman" w:hAnsi="Times New Roman" w:cs="Times New Roman"/>
+        </w:rPr>
+      </w:pPr>
+    </w:p>
+    <w:p>
+      <w:pPr>
+        <w:jc w:val="both"/>
+        <w:rPr>
+          <w:rFonts w:ascii="Times New Roman" w:hAnsi="Times New Roman" w:cs="Times New Roman"/>
+        </w:rPr>
+      </w:pPr>
+      <w:proofErr w:type="spellStart"/>
+      <w:r>
+        <w:rPr>
+          <w:rFonts w:ascii="Times New Roman" w:hAnsi="Times New Roman" w:cs="Times New Roman"/>
+        </w:rPr>
+        <w:t>CprE</w:t>
+      </w:r>
+      <w:proofErr w:type="spellEnd"/>
+      <w:r>
+        <w:rPr>
+          <w:rFonts w:ascii="Times New Roman" w:hAnsi="Times New Roman" w:cs="Times New Roman"/>
+        </w:rPr>
+        <w:t xml:space="preserve"> 583:</w:t>
+      </w:r>
+    </w:p>
+    <w:p>
+      <w:pPr>
+        <w:pStyle w:val="ListParagraph"/>
+        <w:numPr>
+          <w:ilvl w:val="0"/>
+          <w:numId w:val="3"/>
+        </w:numPr>
+        <w:rPr>
+          <w:rFonts w:ascii="Times New Roman" w:hAnsi="Times New Roman" w:cs="Times New Roman"/>
+        </w:rPr>
+      </w:pPr>
+      <w:r>
+        <w:rPr>
+          <w:rFonts w:ascii="Times New Roman" w:hAnsi="Times New Roman" w:cs="Times New Roman"/>
+        </w:rPr>
+        <w:t xml:space="preserve">Matthew </w:t>
+      </w:r>
+      <w:proofErr w:type="spellStart"/>
+      <w:r>
+        <w:rPr>
+          <w:rFonts w:ascii="Times New Roman" w:hAnsi="Times New Roman" w:cs="Times New Roman"/>
+        </w:rPr>
+        <w:t>Cauwels</w:t>
+      </w:r>
+      <w:proofErr w:type="spellEnd"/>
+    </w:p>
+    <w:p>
+      <w:pPr>
+        <w:pStyle w:val="ListParagraph"/>
+        <w:numPr>
+          <w:ilvl w:val="0"/>
+          <w:numId w:val="3"/>
+        </w:numPr>
+        <w:rPr>
+          <w:rFonts w:ascii="Times New Roman" w:hAnsi="Times New Roman" w:cs="Times New Roman"/>
+        </w:rPr>
+      </w:pPr>
+      <w:r>
+        <w:rPr>
+          <w:rFonts w:ascii="Times New Roman" w:hAnsi="Times New Roman" w:cs="Times New Roman"/>
+        </w:rPr>
+        <w:t>Eric Middleton</w:t>
+      </w:r>
+    </w:p>
+    <w:p>
+      <w:pPr>
+        <w:jc w:val="both"/>
+        <w:rPr>
+          <w:rFonts w:ascii="Times New Roman" w:hAnsi="Times New Roman" w:cs="Times New Roman"/>
+        </w:rPr>
+      </w:pPr>
+    </w:p>
+    <w:p>
+      <w:pPr>
+        <w:pStyle w:val="Heading1"/>
+        <w:rPr>
+          <w:rFonts w:ascii="Times New Roman" w:hAnsi="Times New Roman" w:cs="Times New Roman"/>
+        </w:rPr>
+      </w:pPr>
+      <w:r>
+        <w:rPr>
+          <w:rFonts w:ascii="Times New Roman" w:hAnsi="Times New Roman" w:cs="Times New Roman"/>
+        </w:rPr>
         <w:t>Project Type</w:t>
       </w:r>
     </w:p>
@@ -150,20 +400,8 @@
         <w:rPr>
           <w:rFonts w:ascii="Times New Roman" w:hAnsi="Times New Roman" w:cs="Times New Roman"/>
         </w:rPr>
-        <w:t>Abstract (</w:t>
-      </w:r>
-      <w:r>
-        <w:rPr>
-          <w:rFonts w:ascii="Times New Roman" w:hAnsi="Times New Roman" w:cs="Times New Roman"/>
-        </w:rPr>
         <w:t>Project Goal</w:t>
       </w:r>
-      <w:r>
-        <w:rPr>
-          <w:rFonts w:ascii="Times New Roman" w:hAnsi="Times New Roman" w:cs="Times New Roman"/>
-        </w:rPr>
-        <w:t>)</w:t>
-      </w:r>
     </w:p>
     <w:p>
       <w:pPr>
@@ -208,13 +446,37 @@
         <w:rPr>
           <w:rFonts w:ascii="Times New Roman" w:hAnsi="Times New Roman" w:cs="Times New Roman"/>
         </w:rPr>
-        <w:t xml:space="preserve"> IP0</w:t>
-      </w:r>
-      <w:r>
-        <w:rPr>
-          <w:rFonts w:ascii="Times New Roman" w:hAnsi="Times New Roman" w:cs="Times New Roman"/>
-        </w:rPr>
-        <w:t xml:space="preserve">2 Inverted Pendulum Cart using the same LQR controller on three different platforms: the </w:t>
+        <w:t xml:space="preserve"> </w:t>
+      </w:r>
+      <w:r>
+        <w:rPr>
+          <w:rFonts w:ascii="Times New Roman" w:hAnsi="Times New Roman" w:cs="Times New Roman"/>
+        </w:rPr>
+        <w:t>Inverted Pendulum</w:t>
+      </w:r>
+      <w:r>
+        <w:rPr>
+          <w:rFonts w:ascii="Times New Roman" w:hAnsi="Times New Roman" w:cs="Times New Roman"/>
+        </w:rPr>
+        <w:t xml:space="preserve"> (IP)</w:t>
+      </w:r>
+      <w:r>
+        <w:rPr>
+          <w:rFonts w:ascii="Times New Roman" w:hAnsi="Times New Roman" w:cs="Times New Roman"/>
+        </w:rPr>
+        <w:t xml:space="preserve"> Cart using the same LQR controller on </w:t>
+      </w:r>
+      <w:r>
+        <w:rPr>
+          <w:rFonts w:ascii="Times New Roman" w:hAnsi="Times New Roman" w:cs="Times New Roman"/>
+        </w:rPr>
+        <w:t>various</w:t>
+      </w:r>
+      <w:r>
+        <w:rPr>
+          <w:rFonts w:ascii="Times New Roman" w:hAnsi="Times New Roman" w:cs="Times New Roman"/>
+        </w:rPr>
+        <w:t xml:space="preserve"> platforms: the </w:t>
       </w:r>
       <w:proofErr w:type="spellStart"/>
       <w:r>
@@ -228,7 +490,21 @@
         <w:rPr>
           <w:rFonts w:ascii="Times New Roman" w:hAnsi="Times New Roman" w:cs="Times New Roman"/>
         </w:rPr>
-        <w:t xml:space="preserve"> VoltPAQ-X1 &amp; G8-USB DAQ using Matlab/Simulink (</w:t>
+        <w:t xml:space="preserve"> VoltPAQ-X1 &amp; G8-USB DAQ using </w:t>
+      </w:r>
+      <w:proofErr w:type="spellStart"/>
+      <w:r>
+        <w:rPr>
+          <w:rFonts w:ascii="Times New Roman" w:hAnsi="Times New Roman" w:cs="Times New Roman"/>
+        </w:rPr>
+        <w:t>Matlab</w:t>
+      </w:r>
+      <w:proofErr w:type="spellEnd"/>
+      <w:r>
+        <w:rPr>
+          <w:rFonts w:ascii="Times New Roman" w:hAnsi="Times New Roman" w:cs="Times New Roman"/>
+        </w:rPr>
+        <w:t>/Simulink (</w:t>
       </w:r>
       <w:proofErr w:type="spellStart"/>
       <w:r>
@@ -256,7 +532,39 @@
         <w:rPr>
           <w:rFonts w:ascii="Times New Roman" w:hAnsi="Times New Roman" w:cs="Times New Roman"/>
         </w:rPr>
-        <w:t xml:space="preserve"> board with the controller implemented through </w:t>
+        <w:t xml:space="preserve"> board with the controller implemented </w:t>
+      </w:r>
+      <w:r>
+        <w:rPr>
+          <w:rFonts w:ascii="Times New Roman" w:hAnsi="Times New Roman" w:cs="Times New Roman"/>
+        </w:rPr>
+        <w:t>directly on the FPGA (FPGA</w:t>
+      </w:r>
+      <w:r>
+        <w:rPr>
+          <w:rFonts w:ascii="Times New Roman" w:hAnsi="Times New Roman" w:cs="Times New Roman"/>
+        </w:rPr>
+        <w:t xml:space="preserve"> implementation), a Xilinx </w:t>
+      </w:r>
+      <w:proofErr w:type="spellStart"/>
+      <w:r>
+        <w:rPr>
+          <w:rFonts w:ascii="Times New Roman" w:hAnsi="Times New Roman" w:cs="Times New Roman"/>
+        </w:rPr>
+        <w:t>Zybo</w:t>
+      </w:r>
+      <w:proofErr w:type="spellEnd"/>
+      <w:r>
+        <w:rPr>
+          <w:rFonts w:ascii="Times New Roman" w:hAnsi="Times New Roman" w:cs="Times New Roman"/>
+        </w:rPr>
+        <w:t xml:space="preserve"> board </w:t>
+      </w:r>
+      <w:r>
+        <w:rPr>
+          <w:rFonts w:ascii="Times New Roman" w:hAnsi="Times New Roman" w:cs="Times New Roman"/>
+        </w:rPr>
+        <w:t xml:space="preserve">running </w:t>
       </w:r>
       <w:proofErr w:type="spellStart"/>
       <w:r>
@@ -270,7 +578,7 @@
         <w:rPr>
           <w:rFonts w:ascii="Times New Roman" w:hAnsi="Times New Roman" w:cs="Times New Roman"/>
         </w:rPr>
-        <w:t xml:space="preserve"> (software implementation), and a Xilinx </w:t>
+        <w:t xml:space="preserve"> using an RMS scheduler (RMS implementation), and a Xilinx </w:t>
       </w:r>
       <w:proofErr w:type="spellStart"/>
       <w:r>
@@ -284,7 +592,21 @@
         <w:rPr>
           <w:rFonts w:ascii="Times New Roman" w:hAnsi="Times New Roman" w:cs="Times New Roman"/>
         </w:rPr>
-        <w:t xml:space="preserve"> board with the controller implemented in hardware (hardware implementation). </w:t>
+        <w:t xml:space="preserve"> board running </w:t>
+      </w:r>
+      <w:proofErr w:type="spellStart"/>
+      <w:r>
+        <w:rPr>
+          <w:rFonts w:ascii="Times New Roman" w:hAnsi="Times New Roman" w:cs="Times New Roman"/>
+        </w:rPr>
+        <w:t>FreeRTOS</w:t>
+      </w:r>
+      <w:proofErr w:type="spellEnd"/>
+      <w:r>
+        <w:rPr>
+          <w:rFonts w:ascii="Times New Roman" w:hAnsi="Times New Roman" w:cs="Times New Roman"/>
+        </w:rPr>
+        <w:t xml:space="preserve"> using an EDF scheduler (EDF implementation).</w:t>
       </w:r>
     </w:p>
     <w:p>
@@ -294,6 +616,77 @@
           <w:rFonts w:ascii="Times New Roman" w:hAnsi="Times New Roman" w:cs="Times New Roman"/>
         </w:rPr>
       </w:pPr>
+      <w:r>
+        <w:rPr>
+          <w:rFonts w:ascii="Times New Roman" w:hAnsi="Times New Roman" w:cs="Times New Roman"/>
+        </w:rPr>
+        <w:lastRenderedPageBreak/>
+        <w:t xml:space="preserve">A Xilinx </w:t>
+      </w:r>
+      <w:proofErr w:type="spellStart"/>
+      <w:r>
+        <w:rPr>
+          <w:rFonts w:ascii="Times New Roman" w:hAnsi="Times New Roman" w:cs="Times New Roman"/>
+        </w:rPr>
+        <w:t>Zybo</w:t>
+      </w:r>
+      <w:proofErr w:type="spellEnd"/>
+      <w:r>
+        <w:rPr>
+          <w:rFonts w:ascii="Times New Roman" w:hAnsi="Times New Roman" w:cs="Times New Roman"/>
+        </w:rPr>
+        <w:t xml:space="preserve"> board with an LQR controller implemented in hardware will be implemented for the </w:t>
+      </w:r>
+      <w:proofErr w:type="spellStart"/>
+      <w:r>
+        <w:rPr>
+          <w:rFonts w:ascii="Times New Roman" w:hAnsi="Times New Roman" w:cs="Times New Roman"/>
+        </w:rPr>
+        <w:t>CprE</w:t>
+      </w:r>
+      <w:proofErr w:type="spellEnd"/>
+      <w:r>
+        <w:rPr>
+          <w:rFonts w:ascii="Times New Roman" w:hAnsi="Times New Roman" w:cs="Times New Roman"/>
+        </w:rPr>
+        <w:t xml:space="preserve"> 583 portion of the lab. If this implementation is successful, it will also be compared to the implementations described above, but the work done for </w:t>
+      </w:r>
+      <w:proofErr w:type="spellStart"/>
+      <w:r>
+        <w:rPr>
+          <w:rFonts w:ascii="Times New Roman" w:hAnsi="Times New Roman" w:cs="Times New Roman"/>
+        </w:rPr>
+        <w:t>CprE</w:t>
+      </w:r>
+      <w:proofErr w:type="spellEnd"/>
+      <w:r>
+        <w:rPr>
+          <w:rFonts w:ascii="Times New Roman" w:hAnsi="Times New Roman" w:cs="Times New Roman"/>
+        </w:rPr>
+        <w:t xml:space="preserve"> 558 will not be dependent upon the work done for </w:t>
+      </w:r>
+      <w:proofErr w:type="spellStart"/>
+      <w:r>
+        <w:rPr>
+          <w:rFonts w:ascii="Times New Roman" w:hAnsi="Times New Roman" w:cs="Times New Roman"/>
+        </w:rPr>
+        <w:t>CprE</w:t>
+      </w:r>
+      <w:proofErr w:type="spellEnd"/>
+      <w:r>
+        <w:rPr>
+          <w:rFonts w:ascii="Times New Roman" w:hAnsi="Times New Roman" w:cs="Times New Roman"/>
+        </w:rPr>
+        <w:t xml:space="preserve"> 583.</w:t>
+      </w:r>
+    </w:p>
+    <w:p>
+      <w:pPr>
+        <w:jc w:val="both"/>
+        <w:rPr>
+          <w:rFonts w:ascii="Times New Roman" w:hAnsi="Times New Roman" w:cs="Times New Roman"/>
+        </w:rPr>
+      </w:pPr>
     </w:p>
     <w:p>
       <w:pPr>
@@ -326,7 +719,81 @@
         <w:rPr>
           <w:rFonts w:ascii="Times New Roman" w:hAnsi="Times New Roman" w:cs="Times New Roman"/>
         </w:rPr>
-        <w:t xml:space="preserve">This will provide a set of constant matrices that will be used in the LQR controller. Using the same constants across all three implementations, we will measure the settling time, steady-state error, and peak-overshoot of each implementation. </w:t>
+        <w:t>This will provide a set of constant matrices that will be used in the LQR controller. Usin</w:t>
+      </w:r>
+      <w:r>
+        <w:rPr>
+          <w:rFonts w:ascii="Times New Roman" w:hAnsi="Times New Roman" w:cs="Times New Roman"/>
+        </w:rPr>
+        <w:t xml:space="preserve">g the same constants across all </w:t>
+      </w:r>
+      <w:r>
+        <w:rPr>
+          <w:rFonts w:ascii="Times New Roman" w:hAnsi="Times New Roman" w:cs="Times New Roman"/>
+        </w:rPr>
+        <w:t xml:space="preserve">implementations, we will measure the settling time, steady-state error, and peak-overshoot of each implementation. </w:t>
+      </w:r>
+      <w:r>
+        <w:rPr>
+          <w:rFonts w:ascii="Times New Roman" w:hAnsi="Times New Roman" w:cs="Times New Roman"/>
+        </w:rPr>
+        <w:t>In order to make the computation more intensive, and hopefully see a more dramatic difference between implementations, more states may be added to the controller. The addition of these states won</w:t>
+      </w:r>
+      <w:r>
+        <w:rPr>
+          <w:rFonts w:ascii="Times New Roman" w:hAnsi="Times New Roman" w:cs="Times New Roman"/>
+        </w:rPr>
+        <w:t>’</w:t>
+      </w:r>
+      <w:r>
+        <w:rPr>
+          <w:rFonts w:ascii="Times New Roman" w:hAnsi="Times New Roman" w:cs="Times New Roman"/>
+        </w:rPr>
+        <w:t>t effect the computations mathematically but</w:t>
+      </w:r>
+      <w:r>
+        <w:rPr>
+          <w:rFonts w:ascii="Times New Roman" w:hAnsi="Times New Roman" w:cs="Times New Roman"/>
+        </w:rPr>
+        <w:t xml:space="preserve"> they</w:t>
+      </w:r>
+      <w:r>
+        <w:rPr>
+          <w:rFonts w:ascii="Times New Roman" w:hAnsi="Times New Roman" w:cs="Times New Roman"/>
+        </w:rPr>
+        <w:t xml:space="preserve"> will </w:t>
+      </w:r>
+      <w:r>
+        <w:rPr>
+          <w:rFonts w:ascii="Times New Roman" w:hAnsi="Times New Roman" w:cs="Times New Roman"/>
+        </w:rPr>
+        <w:t>affect</w:t>
+      </w:r>
+      <w:r>
+        <w:rPr>
+          <w:rFonts w:ascii="Times New Roman" w:hAnsi="Times New Roman" w:cs="Times New Roman"/>
+        </w:rPr>
+        <w:t xml:space="preserve"> the instructions executed by the processor.</w:t>
+      </w:r>
+      <w:r>
+        <w:rPr>
+          <w:rFonts w:ascii="Times New Roman" w:hAnsi="Times New Roman" w:cs="Times New Roman"/>
+        </w:rPr>
+        <w:t xml:space="preserve"> The states used will be consistent across all </w:t>
+      </w:r>
+      <w:proofErr w:type="spellStart"/>
+      <w:r>
+        <w:rPr>
+          <w:rFonts w:ascii="Times New Roman" w:hAnsi="Times New Roman" w:cs="Times New Roman"/>
+        </w:rPr>
+        <w:t>implemenations</w:t>
+      </w:r>
+      <w:proofErr w:type="spellEnd"/>
+      <w:r>
+        <w:rPr>
+          <w:rFonts w:ascii="Times New Roman" w:hAnsi="Times New Roman" w:cs="Times New Roman"/>
+        </w:rPr>
+        <w:t>.</w:t>
       </w:r>
     </w:p>
     <w:p>
@@ -349,46 +816,184 @@
         </w:rPr>
         <w:t>Expected Outcomes</w:t>
       </w:r>
+    </w:p>
+    <w:p>
+      <w:pPr>
+        <w:jc w:val="both"/>
+        <w:rPr>
+          <w:rFonts w:ascii="Times New Roman" w:hAnsi="Times New Roman" w:cs="Times New Roman"/>
+        </w:rPr>
+      </w:pPr>
+      <w:r>
+        <w:rPr>
+          <w:rFonts w:ascii="Times New Roman" w:hAnsi="Times New Roman" w:cs="Times New Roman"/>
+        </w:rPr>
+        <w:t>We expect to see the following hierarchy</w:t>
+      </w:r>
+      <w:r>
+        <w:rPr>
+          <w:rFonts w:ascii="Times New Roman" w:hAnsi="Times New Roman" w:cs="Times New Roman"/>
+        </w:rPr>
+        <w:t xml:space="preserve"> (ranked best to worst)</w:t>
+      </w:r>
+      <w:r>
+        <w:rPr>
+          <w:rFonts w:ascii="Times New Roman" w:hAnsi="Times New Roman" w:cs="Times New Roman"/>
+        </w:rPr>
+        <w:t xml:space="preserve"> for </w:t>
+      </w:r>
+      <w:r>
+        <w:rPr>
+          <w:rFonts w:ascii="Times New Roman" w:hAnsi="Times New Roman" w:cs="Times New Roman"/>
+        </w:rPr>
+        <w:t>each</w:t>
+      </w:r>
+      <w:r>
+        <w:rPr>
+          <w:rFonts w:ascii="Times New Roman" w:hAnsi="Times New Roman" w:cs="Times New Roman"/>
+        </w:rPr>
+        <w:t xml:space="preserve"> measured value:</w:t>
+      </w:r>
+    </w:p>
+    <w:p>
+      <w:pPr>
+        <w:pStyle w:val="ListParagraph"/>
+        <w:numPr>
+          <w:ilvl w:val="0"/>
+          <w:numId w:val="4"/>
+        </w:numPr>
+        <w:jc w:val="both"/>
+        <w:rPr>
+          <w:rFonts w:ascii="Times New Roman" w:hAnsi="Times New Roman" w:cs="Times New Roman"/>
+        </w:rPr>
+      </w:pPr>
+      <w:r>
+        <w:rPr>
+          <w:rFonts w:ascii="Times New Roman" w:hAnsi="Times New Roman" w:cs="Times New Roman"/>
+        </w:rPr>
+        <w:t>Hardware implementation</w:t>
+      </w:r>
+    </w:p>
+    <w:p>
+      <w:pPr>
+        <w:pStyle w:val="ListParagraph"/>
+        <w:numPr>
+          <w:ilvl w:val="0"/>
+          <w:numId w:val="4"/>
+        </w:numPr>
+        <w:jc w:val="both"/>
+        <w:rPr>
+          <w:rFonts w:ascii="Times New Roman" w:hAnsi="Times New Roman" w:cs="Times New Roman"/>
+        </w:rPr>
+      </w:pPr>
+      <w:r>
+        <w:rPr>
+          <w:rFonts w:ascii="Times New Roman" w:hAnsi="Times New Roman" w:cs="Times New Roman"/>
+        </w:rPr>
+        <w:t xml:space="preserve">FPGA </w:t>
+      </w:r>
+      <w:r>
+        <w:rPr>
+          <w:rFonts w:ascii="Times New Roman" w:hAnsi="Times New Roman" w:cs="Times New Roman"/>
+        </w:rPr>
+        <w:t>implementation</w:t>
+      </w:r>
+    </w:p>
+    <w:p>
+      <w:pPr>
+        <w:pStyle w:val="ListParagraph"/>
+        <w:numPr>
+          <w:ilvl w:val="0"/>
+          <w:numId w:val="4"/>
+        </w:numPr>
+        <w:jc w:val="both"/>
+        <w:rPr>
+          <w:rFonts w:ascii="Times New Roman" w:hAnsi="Times New Roman" w:cs="Times New Roman"/>
+        </w:rPr>
+      </w:pPr>
+      <w:r>
+        <w:rPr>
+          <w:rFonts w:ascii="Times New Roman" w:hAnsi="Times New Roman" w:cs="Times New Roman"/>
+        </w:rPr>
+        <w:t xml:space="preserve">RMS </w:t>
+      </w:r>
+      <w:r>
+        <w:rPr>
+          <w:rFonts w:ascii="Times New Roman" w:hAnsi="Times New Roman" w:cs="Times New Roman"/>
+        </w:rPr>
+        <w:t>implementation</w:t>
+      </w:r>
+    </w:p>
+    <w:p>
+      <w:pPr>
+        <w:pStyle w:val="ListParagraph"/>
+        <w:numPr>
+          <w:ilvl w:val="0"/>
+          <w:numId w:val="4"/>
+        </w:numPr>
+        <w:jc w:val="both"/>
+        <w:rPr>
+          <w:rFonts w:ascii="Times New Roman" w:hAnsi="Times New Roman" w:cs="Times New Roman"/>
+        </w:rPr>
+      </w:pPr>
+      <w:r>
+        <w:rPr>
+          <w:rFonts w:ascii="Times New Roman" w:hAnsi="Times New Roman" w:cs="Times New Roman"/>
+        </w:rPr>
+        <w:t xml:space="preserve">EDF </w:t>
+      </w:r>
+      <w:r>
+        <w:rPr>
+          <w:rFonts w:ascii="Times New Roman" w:hAnsi="Times New Roman" w:cs="Times New Roman"/>
+        </w:rPr>
+        <w:t>implementation</w:t>
+      </w:r>
+    </w:p>
+    <w:p>
+      <w:pPr>
+        <w:pStyle w:val="ListParagraph"/>
+        <w:numPr>
+          <w:ilvl w:val="0"/>
+          <w:numId w:val="4"/>
+        </w:numPr>
+        <w:jc w:val="both"/>
+        <w:rPr>
+          <w:rFonts w:ascii="Times New Roman" w:hAnsi="Times New Roman" w:cs="Times New Roman"/>
+        </w:rPr>
+      </w:pPr>
+      <w:proofErr w:type="spellStart"/>
+      <w:r>
+        <w:rPr>
+          <w:rFonts w:ascii="Times New Roman" w:hAnsi="Times New Roman" w:cs="Times New Roman"/>
+        </w:rPr>
+        <w:t>Quanser</w:t>
+      </w:r>
+      <w:proofErr w:type="spellEnd"/>
+      <w:r>
+        <w:rPr>
+          <w:rFonts w:ascii="Times New Roman" w:hAnsi="Times New Roman" w:cs="Times New Roman"/>
+        </w:rPr>
+        <w:t xml:space="preserve"> </w:t>
+      </w:r>
+      <w:r>
+        <w:rPr>
+          <w:rFonts w:ascii="Times New Roman" w:hAnsi="Times New Roman" w:cs="Times New Roman"/>
+        </w:rPr>
+        <w:t>implementation</w:t>
+      </w:r>
+    </w:p>
+    <w:p>
+      <w:pPr>
+        <w:jc w:val="both"/>
+        <w:rPr>
+          <w:rFonts w:ascii="Times New Roman" w:hAnsi="Times New Roman" w:cs="Times New Roman"/>
+        </w:rPr>
+      </w:pPr>
       <w:bookmarkStart w:id="0" w:name="_GoBack"/>
       <w:bookmarkEnd w:id="0"/>
     </w:p>
     <w:p>
       <w:pPr>
-        <w:jc w:val="both"/>
-        <w:rPr>
-          <w:rFonts w:ascii="Times New Roman" w:hAnsi="Times New Roman" w:cs="Times New Roman"/>
-        </w:rPr>
-      </w:pPr>
-      <w:r>
-        <w:rPr>
-          <w:rFonts w:ascii="Times New Roman" w:hAnsi="Times New Roman" w:cs="Times New Roman"/>
-        </w:rPr>
-        <w:t xml:space="preserve">For all measured values, we expect the hardware implementation to perform the best, the software implementation to perform second best, and the </w:t>
-      </w:r>
-      <w:proofErr w:type="spellStart"/>
-      <w:r>
-        <w:rPr>
-          <w:rFonts w:ascii="Times New Roman" w:hAnsi="Times New Roman" w:cs="Times New Roman"/>
-        </w:rPr>
-        <w:t>Quanser</w:t>
-      </w:r>
-      <w:proofErr w:type="spellEnd"/>
-      <w:r>
-        <w:rPr>
-          <w:rFonts w:ascii="Times New Roman" w:hAnsi="Times New Roman" w:cs="Times New Roman"/>
-        </w:rPr>
-        <w:t xml:space="preserve"> implementation to perform the worst.</w:t>
-      </w:r>
-    </w:p>
-    <w:p>
-      <w:pPr>
-        <w:rPr>
-          <w:rFonts w:ascii="Times New Roman" w:hAnsi="Times New Roman" w:cs="Times New Roman"/>
-        </w:rPr>
-      </w:pPr>
-    </w:p>
-    <w:p>
-      <w:pPr>
         <w:pStyle w:val="Heading1"/>
         <w:rPr>
           <w:rFonts w:ascii="Times New Roman" w:hAnsi="Times New Roman" w:cs="Times New Roman"/>
@@ -501,7 +1106,6 @@
         <w:rPr>
           <w:rFonts w:ascii="Times New Roman" w:hAnsi="Times New Roman" w:cs="Times New Roman"/>
         </w:rPr>
-        <w:lastRenderedPageBreak/>
         <w:t>[3]</w:t>
       </w:r>
       <w:r>
@@ -704,7 +1308,7 @@
 </file>
 
 <file path=word/numbering.xml><?xml version="1.0" encoding="utf-8"?>
-<w:numbering xmlns:wpc="http://schemas.microsoft.com/office/word/2010/wordprocessingCanvas" xmlns:cx="http://schemas.microsoft.com/office/drawing/2014/chartex" xmlns:cx1="http://schemas.microsoft.com/office/drawing/2015/9/8/chartex" xmlns:cx2="http://schemas.microsoft.com/office/drawing/2015/10/21/chartex" xmlns:cx3="http://schemas.microsoft.com/office/drawing/2016/5/9/chartex" xmlns:cx4="http://schemas.microsoft.com/office/drawing/2016/5/10/chartex" xmlns:cx5="http://schemas.microsoft.com/office/drawing/2016/5/11/chartex" xmlns:cx6="http://schemas.microsoft.com/office/drawing/2016/5/12/chartex" xmlns:cx7="http://schemas.microsoft.com/office/drawing/2016/5/13/chartex" xmlns:cx8="http://schemas.microsoft.com/office/drawing/2016/5/14/chartex" xmlns:mc="http://schemas.openxmlformats.org/markup-compatibility/2006" xmlns:aink="http://schemas.microsoft.com/office/drawing/2016/ink" xmlns:am3d="http://schemas.microsoft.com/office/drawing/2017/model3d" xmlns:o="urn:schemas-microsoft-com:office:office" xmlns:r="http://schemas.openxmlformats.org/officeDocument/2006/relationships" xmlns:m="http://schemas.openxmlformats.org/officeDocument/2006/math" xmlns:v="urn:schemas-microsoft-com:vml" xmlns:wp14="http://schemas.microsoft.com/office/word/2010/wordprocessingDrawing" xmlns:wp="http://schemas.openxmlformats.org/drawingml/2006/wordprocessingDrawing" xmlns:w10="urn:schemas-microsoft-com:office:word" xmlns:w="http://schemas.openxmlformats.org/wordprocessingml/2006/main" xmlns:w14="http://schemas.microsoft.com/office/word/2010/wordml" xmlns:w15="http://schemas.microsoft.com/office/word/2012/wordml" xmlns:w16cid="http://schemas.microsoft.com/office/word/2016/wordml/cid" xmlns:w16se="http://schemas.microsoft.com/office/word/2015/wordml/symex" xmlns:wpg="http://schemas.microsoft.com/office/word/2010/wordprocessingGroup" xmlns:wpi="http://schemas.microsoft.com/office/word/2010/wordprocessingInk" xmlns:wne="http://schemas.microsoft.com/office/word/2006/wordml" xmlns:wps="http://schemas.microsoft.com/office/word/2010/wordprocessingShape" mc:Ignorable="w14 w15 w16se w16cid wp14">
+<w:numbering xmlns:wpc="http://schemas.microsoft.com/office/word/2010/wordprocessingCanvas" xmlns:mc="http://schemas.openxmlformats.org/markup-compatibility/2006" xmlns:o="urn:schemas-microsoft-com:office:office" xmlns:r="http://schemas.openxmlformats.org/officeDocument/2006/relationships" xmlns:m="http://schemas.openxmlformats.org/officeDocument/2006/math" xmlns:v="urn:schemas-microsoft-com:vml" xmlns:wp14="http://schemas.microsoft.com/office/word/2010/wordprocessingDrawing" xmlns:wp="http://schemas.openxmlformats.org/drawingml/2006/wordprocessingDrawing" xmlns:w10="urn:schemas-microsoft-com:office:word" xmlns:w="http://schemas.openxmlformats.org/wordprocessingml/2006/main" xmlns:w14="http://schemas.microsoft.com/office/word/2010/wordml" xmlns:w15="http://schemas.microsoft.com/office/word/2012/wordml" xmlns:wpg="http://schemas.microsoft.com/office/word/2010/wordprocessingGroup" xmlns:wpi="http://schemas.microsoft.com/office/word/2010/wordprocessingInk" xmlns:wne="http://schemas.microsoft.com/office/word/2006/wordml" xmlns:wps="http://schemas.microsoft.com/office/word/2010/wordprocessingShape" mc:Ignorable="w14 w15 wp14">
   <w:abstractNum w:abstractNumId="0" w15:restartNumberingAfterBreak="0">
     <w:nsid w:val="128071D1"/>
     <w:multiLevelType w:val="hybridMultilevel"/>
@@ -818,14 +1422,335 @@
       </w:rPr>
     </w:lvl>
   </w:abstractNum>
+  <w:abstractNum w:abstractNumId="1" w15:restartNumberingAfterBreak="0">
+    <w:nsid w:val="5ADC05FD"/>
+    <w:multiLevelType w:val="hybridMultilevel"/>
+    <w:tmpl w:val="EECCBC34"/>
+    <w:lvl w:ilvl="0" w:tplc="04090001">
+      <w:start w:val="1"/>
+      <w:numFmt w:val="bullet"/>
+      <w:lvlText w:val=""/>
+      <w:lvlJc w:val="left"/>
+      <w:pPr>
+        <w:ind w:left="720" w:hanging="360"/>
+      </w:pPr>
+      <w:rPr>
+        <w:rFonts w:ascii="Symbol" w:hAnsi="Symbol" w:hint="default"/>
+      </w:rPr>
+    </w:lvl>
+    <w:lvl w:ilvl="1" w:tplc="04090003" w:tentative="1">
+      <w:start w:val="1"/>
+      <w:numFmt w:val="bullet"/>
+      <w:lvlText w:val="o"/>
+      <w:lvlJc w:val="left"/>
+      <w:pPr>
+        <w:ind w:left="1440" w:hanging="360"/>
+      </w:pPr>
+      <w:rPr>
+        <w:rFonts w:ascii="Courier New" w:hAnsi="Courier New" w:cs="Courier New" w:hint="default"/>
+      </w:rPr>
+    </w:lvl>
+    <w:lvl w:ilvl="2" w:tplc="04090005" w:tentative="1">
+      <w:start w:val="1"/>
+      <w:numFmt w:val="bullet"/>
+      <w:lvlText w:val=""/>
+      <w:lvlJc w:val="left"/>
+      <w:pPr>
+        <w:ind w:left="2160" w:hanging="360"/>
+      </w:pPr>
+      <w:rPr>
+        <w:rFonts w:ascii="Wingdings" w:hAnsi="Wingdings" w:hint="default"/>
+      </w:rPr>
+    </w:lvl>
+    <w:lvl w:ilvl="3" w:tplc="04090001" w:tentative="1">
+      <w:start w:val="1"/>
+      <w:numFmt w:val="bullet"/>
+      <w:lvlText w:val=""/>
+      <w:lvlJc w:val="left"/>
+      <w:pPr>
+        <w:ind w:left="2880" w:hanging="360"/>
+      </w:pPr>
+      <w:rPr>
+        <w:rFonts w:ascii="Symbol" w:hAnsi="Symbol" w:hint="default"/>
+      </w:rPr>
+    </w:lvl>
+    <w:lvl w:ilvl="4" w:tplc="04090003" w:tentative="1">
+      <w:start w:val="1"/>
+      <w:numFmt w:val="bullet"/>
+      <w:lvlText w:val="o"/>
+      <w:lvlJc w:val="left"/>
+      <w:pPr>
+        <w:ind w:left="3600" w:hanging="360"/>
+      </w:pPr>
+      <w:rPr>
+        <w:rFonts w:ascii="Courier New" w:hAnsi="Courier New" w:cs="Courier New" w:hint="default"/>
+      </w:rPr>
+    </w:lvl>
+    <w:lvl w:ilvl="5" w:tplc="04090005" w:tentative="1">
+      <w:start w:val="1"/>
+      <w:numFmt w:val="bullet"/>
+      <w:lvlText w:val=""/>
+      <w:lvlJc w:val="left"/>
+      <w:pPr>
+        <w:ind w:left="4320" w:hanging="360"/>
+      </w:pPr>
+      <w:rPr>
+        <w:rFonts w:ascii="Wingdings" w:hAnsi="Wingdings" w:hint="default"/>
+      </w:rPr>
+    </w:lvl>
+    <w:lvl w:ilvl="6" w:tplc="04090001" w:tentative="1">
+      <w:start w:val="1"/>
+      <w:numFmt w:val="bullet"/>
+      <w:lvlText w:val=""/>
+      <w:lvlJc w:val="left"/>
+      <w:pPr>
+        <w:ind w:left="5040" w:hanging="360"/>
+      </w:pPr>
+      <w:rPr>
+        <w:rFonts w:ascii="Symbol" w:hAnsi="Symbol" w:hint="default"/>
+      </w:rPr>
+    </w:lvl>
+    <w:lvl w:ilvl="7" w:tplc="04090003" w:tentative="1">
+      <w:start w:val="1"/>
+      <w:numFmt w:val="bullet"/>
+      <w:lvlText w:val="o"/>
+      <w:lvlJc w:val="left"/>
+      <w:pPr>
+        <w:ind w:left="5760" w:hanging="360"/>
+      </w:pPr>
+      <w:rPr>
+        <w:rFonts w:ascii="Courier New" w:hAnsi="Courier New" w:cs="Courier New" w:hint="default"/>
+      </w:rPr>
+    </w:lvl>
+    <w:lvl w:ilvl="8" w:tplc="04090005" w:tentative="1">
+      <w:start w:val="1"/>
+      <w:numFmt w:val="bullet"/>
+      <w:lvlText w:val=""/>
+      <w:lvlJc w:val="left"/>
+      <w:pPr>
+        <w:ind w:left="6480" w:hanging="360"/>
+      </w:pPr>
+      <w:rPr>
+        <w:rFonts w:ascii="Wingdings" w:hAnsi="Wingdings" w:hint="default"/>
+      </w:rPr>
+    </w:lvl>
+  </w:abstractNum>
+  <w:abstractNum w:abstractNumId="2" w15:restartNumberingAfterBreak="0">
+    <w:nsid w:val="5E6F1210"/>
+    <w:multiLevelType w:val="hybridMultilevel"/>
+    <w:tmpl w:val="234A575A"/>
+    <w:lvl w:ilvl="0" w:tplc="04090001">
+      <w:start w:val="1"/>
+      <w:numFmt w:val="bullet"/>
+      <w:lvlText w:val=""/>
+      <w:lvlJc w:val="left"/>
+      <w:pPr>
+        <w:ind w:left="720" w:hanging="360"/>
+      </w:pPr>
+      <w:rPr>
+        <w:rFonts w:ascii="Symbol" w:hAnsi="Symbol" w:hint="default"/>
+      </w:rPr>
+    </w:lvl>
+    <w:lvl w:ilvl="1" w:tplc="04090003" w:tentative="1">
+      <w:start w:val="1"/>
+      <w:numFmt w:val="bullet"/>
+      <w:lvlText w:val="o"/>
+      <w:lvlJc w:val="left"/>
+      <w:pPr>
+        <w:ind w:left="1440" w:hanging="360"/>
+      </w:pPr>
+      <w:rPr>
+        <w:rFonts w:ascii="Courier New" w:hAnsi="Courier New" w:cs="Courier New" w:hint="default"/>
+      </w:rPr>
+    </w:lvl>
+    <w:lvl w:ilvl="2" w:tplc="04090005" w:tentative="1">
+      <w:start w:val="1"/>
+      <w:numFmt w:val="bullet"/>
+      <w:lvlText w:val=""/>
+      <w:lvlJc w:val="left"/>
+      <w:pPr>
+        <w:ind w:left="2160" w:hanging="360"/>
+      </w:pPr>
+      <w:rPr>
+        <w:rFonts w:ascii="Wingdings" w:hAnsi="Wingdings" w:hint="default"/>
+      </w:rPr>
+    </w:lvl>
+    <w:lvl w:ilvl="3" w:tplc="04090001" w:tentative="1">
+      <w:start w:val="1"/>
+      <w:numFmt w:val="bullet"/>
+      <w:lvlText w:val=""/>
+      <w:lvlJc w:val="left"/>
+      <w:pPr>
+        <w:ind w:left="2880" w:hanging="360"/>
+      </w:pPr>
+      <w:rPr>
+        <w:rFonts w:ascii="Symbol" w:hAnsi="Symbol" w:hint="default"/>
+      </w:rPr>
+    </w:lvl>
+    <w:lvl w:ilvl="4" w:tplc="04090003" w:tentative="1">
+      <w:start w:val="1"/>
+      <w:numFmt w:val="bullet"/>
+      <w:lvlText w:val="o"/>
+      <w:lvlJc w:val="left"/>
+      <w:pPr>
+        <w:ind w:left="3600" w:hanging="360"/>
+      </w:pPr>
+      <w:rPr>
+        <w:rFonts w:ascii="Courier New" w:hAnsi="Courier New" w:cs="Courier New" w:hint="default"/>
+      </w:rPr>
+    </w:lvl>
+    <w:lvl w:ilvl="5" w:tplc="04090005" w:tentative="1">
+      <w:start w:val="1"/>
+      <w:numFmt w:val="bullet"/>
+      <w:lvlText w:val=""/>
+      <w:lvlJc w:val="left"/>
+      <w:pPr>
+        <w:ind w:left="4320" w:hanging="360"/>
+      </w:pPr>
+      <w:rPr>
+        <w:rFonts w:ascii="Wingdings" w:hAnsi="Wingdings" w:hint="default"/>
+      </w:rPr>
+    </w:lvl>
+    <w:lvl w:ilvl="6" w:tplc="04090001" w:tentative="1">
+      <w:start w:val="1"/>
+      <w:numFmt w:val="bullet"/>
+      <w:lvlText w:val=""/>
+      <w:lvlJc w:val="left"/>
+      <w:pPr>
+        <w:ind w:left="5040" w:hanging="360"/>
+      </w:pPr>
+      <w:rPr>
+        <w:rFonts w:ascii="Symbol" w:hAnsi="Symbol" w:hint="default"/>
+      </w:rPr>
+    </w:lvl>
+    <w:lvl w:ilvl="7" w:tplc="04090003" w:tentative="1">
+      <w:start w:val="1"/>
+      <w:numFmt w:val="bullet"/>
+      <w:lvlText w:val="o"/>
+      <w:lvlJc w:val="left"/>
+      <w:pPr>
+        <w:ind w:left="5760" w:hanging="360"/>
+      </w:pPr>
+      <w:rPr>
+        <w:rFonts w:ascii="Courier New" w:hAnsi="Courier New" w:cs="Courier New" w:hint="default"/>
+      </w:rPr>
+    </w:lvl>
+    <w:lvl w:ilvl="8" w:tplc="04090005" w:tentative="1">
+      <w:start w:val="1"/>
+      <w:numFmt w:val="bullet"/>
+      <w:lvlText w:val=""/>
+      <w:lvlJc w:val="left"/>
+      <w:pPr>
+        <w:ind w:left="6480" w:hanging="360"/>
+      </w:pPr>
+      <w:rPr>
+        <w:rFonts w:ascii="Wingdings" w:hAnsi="Wingdings" w:hint="default"/>
+      </w:rPr>
+    </w:lvl>
+  </w:abstractNum>
+  <w:abstractNum w:abstractNumId="3" w15:restartNumberingAfterBreak="0">
+    <w:nsid w:val="69A4144F"/>
+    <w:multiLevelType w:val="hybridMultilevel"/>
+    <w:tmpl w:val="77F68268"/>
+    <w:lvl w:ilvl="0" w:tplc="0409000F">
+      <w:start w:val="1"/>
+      <w:numFmt w:val="decimal"/>
+      <w:lvlText w:val="%1."/>
+      <w:lvlJc w:val="left"/>
+      <w:pPr>
+        <w:ind w:left="720" w:hanging="360"/>
+      </w:pPr>
+    </w:lvl>
+    <w:lvl w:ilvl="1" w:tplc="04090019" w:tentative="1">
+      <w:start w:val="1"/>
+      <w:numFmt w:val="lowerLetter"/>
+      <w:lvlText w:val="%2."/>
+      <w:lvlJc w:val="left"/>
+      <w:pPr>
+        <w:ind w:left="1440" w:hanging="360"/>
+      </w:pPr>
+    </w:lvl>
+    <w:lvl w:ilvl="2" w:tplc="0409001B" w:tentative="1">
+      <w:start w:val="1"/>
+      <w:numFmt w:val="lowerRoman"/>
+      <w:lvlText w:val="%3."/>
+      <w:lvlJc w:val="right"/>
+      <w:pPr>
+        <w:ind w:left="2160" w:hanging="180"/>
+      </w:pPr>
+    </w:lvl>
+    <w:lvl w:ilvl="3" w:tplc="0409000F" w:tentative="1">
+      <w:start w:val="1"/>
+      <w:numFmt w:val="decimal"/>
+      <w:lvlText w:val="%4."/>
+      <w:lvlJc w:val="left"/>
+      <w:pPr>
+        <w:ind w:left="2880" w:hanging="360"/>
+      </w:pPr>
+    </w:lvl>
+    <w:lvl w:ilvl="4" w:tplc="04090019" w:tentative="1">
+      <w:start w:val="1"/>
+      <w:numFmt w:val="lowerLetter"/>
+      <w:lvlText w:val="%5."/>
+      <w:lvlJc w:val="left"/>
+      <w:pPr>
+        <w:ind w:left="3600" w:hanging="360"/>
+      </w:pPr>
+    </w:lvl>
+    <w:lvl w:ilvl="5" w:tplc="0409001B" w:tentative="1">
+      <w:start w:val="1"/>
+      <w:numFmt w:val="lowerRoman"/>
+      <w:lvlText w:val="%6."/>
+      <w:lvlJc w:val="right"/>
+      <w:pPr>
+        <w:ind w:left="4320" w:hanging="180"/>
+      </w:pPr>
+    </w:lvl>
+    <w:lvl w:ilvl="6" w:tplc="0409000F" w:tentative="1">
+      <w:start w:val="1"/>
+      <w:numFmt w:val="decimal"/>
+      <w:lvlText w:val="%7."/>
+      <w:lvlJc w:val="left"/>
+      <w:pPr>
+        <w:ind w:left="5040" w:hanging="360"/>
+      </w:pPr>
+    </w:lvl>
+    <w:lvl w:ilvl="7" w:tplc="04090019" w:tentative="1">
+      <w:start w:val="1"/>
+      <w:numFmt w:val="lowerLetter"/>
+      <w:lvlText w:val="%8."/>
+      <w:lvlJc w:val="left"/>
+      <w:pPr>
+        <w:ind w:left="5760" w:hanging="360"/>
+      </w:pPr>
+    </w:lvl>
+    <w:lvl w:ilvl="8" w:tplc="0409001B" w:tentative="1">
+      <w:start w:val="1"/>
+      <w:numFmt w:val="lowerRoman"/>
+      <w:lvlText w:val="%9."/>
+      <w:lvlJc w:val="right"/>
+      <w:pPr>
+        <w:ind w:left="6480" w:hanging="180"/>
+      </w:pPr>
+    </w:lvl>
+  </w:abstractNum>
   <w:num w:numId="1">
     <w:abstractNumId w:val="0"/>
+  </w:num>
+  <w:num w:numId="2">
+    <w:abstractNumId w:val="1"/>
+  </w:num>
+  <w:num w:numId="3">
+    <w:abstractNumId w:val="2"/>
+  </w:num>
+  <w:num w:numId="4">
+    <w:abstractNumId w:val="3"/>
   </w:num>
 </w:numbering>
 </file>
 
 <file path=word/styles.xml><?xml version="1.0" encoding="utf-8"?>
-<w:styles xmlns:mc="http://schemas.openxmlformats.org/markup-compatibility/2006" xmlns:r="http://schemas.openxmlformats.org/officeDocument/2006/relationships" xmlns:w="http://schemas.openxmlformats.org/wordprocessingml/2006/main" xmlns:w14="http://schemas.microsoft.com/office/word/2010/wordml" xmlns:w15="http://schemas.microsoft.com/office/word/2012/wordml" xmlns:w16cid="http://schemas.microsoft.com/office/word/2016/wordml/cid" xmlns:w16se="http://schemas.microsoft.com/office/word/2015/wordml/symex" mc:Ignorable="w14 w15 w16se w16cid">
+<w:styles xmlns:mc="http://schemas.openxmlformats.org/markup-compatibility/2006" xmlns:r="http://schemas.openxmlformats.org/officeDocument/2006/relationships" xmlns:w="http://schemas.openxmlformats.org/wordprocessingml/2006/main" xmlns:w14="http://schemas.microsoft.com/office/word/2010/wordml" xmlns:w15="http://schemas.microsoft.com/office/word/2012/wordml" mc:Ignorable="w14 w15">
   <w:docDefaults>
     <w:rPrDefault>
       <w:rPr>
@@ -841,7 +1766,7 @@
       </w:pPr>
     </w:pPrDefault>
   </w:docDefaults>
-  <w:latentStyles w:defLockedState="0" w:defUIPriority="99" w:defSemiHidden="0" w:defUnhideWhenUsed="0" w:defQFormat="0" w:count="375">
+  <w:latentStyles w:defLockedState="0" w:defUIPriority="99" w:defSemiHidden="0" w:defUnhideWhenUsed="0" w:defQFormat="0" w:count="371">
     <w:lsdException w:name="Normal" w:uiPriority="0" w:qFormat="1"/>
     <w:lsdException w:name="heading 1" w:uiPriority="9" w:qFormat="1"/>
     <w:lsdException w:name="heading 2" w:semiHidden="1" w:uiPriority="9" w:unhideWhenUsed="1" w:qFormat="1"/>
@@ -947,6 +1872,7 @@
     <w:lsdException w:name="HTML Sample" w:semiHidden="1" w:unhideWhenUsed="1"/>
     <w:lsdException w:name="HTML Typewriter" w:semiHidden="1" w:unhideWhenUsed="1"/>
     <w:lsdException w:name="HTML Variable" w:semiHidden="1" w:unhideWhenUsed="1"/>
+    <w:lsdException w:name="Normal Table" w:semiHidden="1" w:unhideWhenUsed="1"/>
     <w:lsdException w:name="annotation subject" w:semiHidden="1" w:unhideWhenUsed="1"/>
     <w:lsdException w:name="No List" w:semiHidden="1" w:unhideWhenUsed="1"/>
     <w:lsdException w:name="Outline List 1" w:semiHidden="1" w:unhideWhenUsed="1"/>
@@ -990,8 +1916,10 @@
     <w:lsdException w:name="Table Elegant" w:semiHidden="1" w:unhideWhenUsed="1"/>
     <w:lsdException w:name="Table Professional" w:semiHidden="1" w:unhideWhenUsed="1"/>
     <w:lsdException w:name="Table Subtle 1" w:semiHidden="1" w:unhideWhenUsed="1"/>
+    <w:lsdException w:name="Table Subtle 2" w:semiHidden="1" w:unhideWhenUsed="1"/>
     <w:lsdException w:name="Table Web 1" w:semiHidden="1" w:unhideWhenUsed="1"/>
     <w:lsdException w:name="Table Web 2" w:semiHidden="1" w:unhideWhenUsed="1"/>
+    <w:lsdException w:name="Table Web 3" w:semiHidden="1" w:unhideWhenUsed="1"/>
     <w:lsdException w:name="Balloon Text" w:semiHidden="1" w:unhideWhenUsed="1"/>
     <w:lsdException w:name="Table Grid" w:uiPriority="39"/>
     <w:lsdException w:name="Table Theme" w:semiHidden="1" w:unhideWhenUsed="1"/>
@@ -1210,14 +2138,11 @@
     <w:lsdException w:name="List Table 5 Dark Accent 6" w:uiPriority="50"/>
     <w:lsdException w:name="List Table 6 Colorful Accent 6" w:uiPriority="51"/>
     <w:lsdException w:name="List Table 7 Colorful Accent 6" w:uiPriority="52"/>
-    <w:lsdException w:name="Mention" w:semiHidden="1" w:unhideWhenUsed="1"/>
-    <w:lsdException w:name="Smart Hyperlink" w:semiHidden="1" w:unhideWhenUsed="1"/>
-    <w:lsdException w:name="Hashtag" w:semiHidden="1" w:unhideWhenUsed="1"/>
-    <w:lsdException w:name="Unresolved Mention" w:semiHidden="1" w:unhideWhenUsed="1"/>
   </w:latentStyles>
   <w:style w:type="paragraph" w:default="1" w:styleId="Normal">
     <w:name w:val="Normal"/>
     <w:qFormat/>
+    <w:rsid w:val="00624FE2"/>
   </w:style>
   <w:style w:type="paragraph" w:styleId="Heading1">
     <w:name w:val="heading 1"/>

</xml_diff>

<commit_message>
NEeded to do a pull and not sure what changes are here
</commit_message>
<xml_diff>
--- a/558/CprE 558 Project Proposal.docx
+++ b/558/CprE 558 Project Proposal.docx
@@ -1,6 +1,6 @@
 
 <file path=word/document.xml><?xml version="1.0" encoding="utf-8"?>
-<w:document xmlns:wpc="http://schemas.microsoft.com/office/word/2010/wordprocessingCanvas" xmlns:mc="http://schemas.openxmlformats.org/markup-compatibility/2006" xmlns:o="urn:schemas-microsoft-com:office:office" xmlns:r="http://schemas.openxmlformats.org/officeDocument/2006/relationships" xmlns:m="http://schemas.openxmlformats.org/officeDocument/2006/math" xmlns:v="urn:schemas-microsoft-com:vml" xmlns:wp14="http://schemas.microsoft.com/office/word/2010/wordprocessingDrawing" xmlns:wp="http://schemas.openxmlformats.org/drawingml/2006/wordprocessingDrawing" xmlns:w10="urn:schemas-microsoft-com:office:word" xmlns:w="http://schemas.openxmlformats.org/wordprocessingml/2006/main" xmlns:w14="http://schemas.microsoft.com/office/word/2010/wordml" xmlns:w15="http://schemas.microsoft.com/office/word/2012/wordml" xmlns:wpg="http://schemas.microsoft.com/office/word/2010/wordprocessingGroup" xmlns:wpi="http://schemas.microsoft.com/office/word/2010/wordprocessingInk" xmlns:wne="http://schemas.microsoft.com/office/word/2006/wordml" xmlns:wps="http://schemas.microsoft.com/office/word/2010/wordprocessingShape" mc:Ignorable="w14 w15 wp14">
+<w:document xmlns:wpc="http://schemas.microsoft.com/office/word/2010/wordprocessingCanvas" xmlns:cx="http://schemas.microsoft.com/office/drawing/2014/chartex" xmlns:cx1="http://schemas.microsoft.com/office/drawing/2015/9/8/chartex" xmlns:cx2="http://schemas.microsoft.com/office/drawing/2015/10/21/chartex" xmlns:cx3="http://schemas.microsoft.com/office/drawing/2016/5/9/chartex" xmlns:cx4="http://schemas.microsoft.com/office/drawing/2016/5/10/chartex" xmlns:cx5="http://schemas.microsoft.com/office/drawing/2016/5/11/chartex" xmlns:cx6="http://schemas.microsoft.com/office/drawing/2016/5/12/chartex" xmlns:cx7="http://schemas.microsoft.com/office/drawing/2016/5/13/chartex" xmlns:cx8="http://schemas.microsoft.com/office/drawing/2016/5/14/chartex" xmlns:mc="http://schemas.openxmlformats.org/markup-compatibility/2006" xmlns:aink="http://schemas.microsoft.com/office/drawing/2016/ink" xmlns:am3d="http://schemas.microsoft.com/office/drawing/2017/model3d" xmlns:o="urn:schemas-microsoft-com:office:office" xmlns:r="http://schemas.openxmlformats.org/officeDocument/2006/relationships" xmlns:m="http://schemas.openxmlformats.org/officeDocument/2006/math" xmlns:v="urn:schemas-microsoft-com:vml" xmlns:wp14="http://schemas.microsoft.com/office/word/2010/wordprocessingDrawing" xmlns:wp="http://schemas.openxmlformats.org/drawingml/2006/wordprocessingDrawing" xmlns:w10="urn:schemas-microsoft-com:office:word" xmlns:w="http://schemas.openxmlformats.org/wordprocessingml/2006/main" xmlns:w14="http://schemas.microsoft.com/office/word/2010/wordml" xmlns:w15="http://schemas.microsoft.com/office/word/2012/wordml" xmlns:w16cid="http://schemas.microsoft.com/office/word/2016/wordml/cid" xmlns:w16se="http://schemas.microsoft.com/office/word/2015/wordml/symex" xmlns:wpg="http://schemas.microsoft.com/office/word/2010/wordprocessingGroup" xmlns:wpi="http://schemas.microsoft.com/office/word/2010/wordprocessingInk" xmlns:wne="http://schemas.microsoft.com/office/word/2006/wordml" xmlns:wps="http://schemas.microsoft.com/office/word/2010/wordprocessingShape" mc:Ignorable="w14 w15 w16se w16cid wp14">
   <w:body>
     <w:p>
       <w:pPr>
@@ -226,16 +226,8 @@
         <w:rPr>
           <w:rFonts w:ascii="Times New Roman" w:hAnsi="Times New Roman" w:cs="Times New Roman"/>
         </w:rPr>
-        <w:t xml:space="preserve">Matthew </w:t>
-      </w:r>
-      <w:proofErr w:type="spellStart"/>
-      <w:r>
-        <w:rPr>
-          <w:rFonts w:ascii="Times New Roman" w:hAnsi="Times New Roman" w:cs="Times New Roman"/>
-        </w:rPr>
-        <w:t>Cauwels</w:t>
-      </w:r>
-      <w:proofErr w:type="spellEnd"/>
+        <w:t>Matthew Cauwels</w:t>
+      </w:r>
     </w:p>
     <w:p>
       <w:pPr>
@@ -318,16 +310,8 @@
         <w:rPr>
           <w:rFonts w:ascii="Times New Roman" w:hAnsi="Times New Roman" w:cs="Times New Roman"/>
         </w:rPr>
-        <w:t xml:space="preserve">Matthew </w:t>
-      </w:r>
-      <w:proofErr w:type="spellStart"/>
-      <w:r>
-        <w:rPr>
-          <w:rFonts w:ascii="Times New Roman" w:hAnsi="Times New Roman" w:cs="Times New Roman"/>
-        </w:rPr>
-        <w:t>Cauwels</w:t>
-      </w:r>
-      <w:proofErr w:type="spellEnd"/>
+        <w:t>Matthew Cauwels</w:t>
+      </w:r>
     </w:p>
     <w:p>
       <w:pPr>
@@ -490,21 +474,7 @@
         <w:rPr>
           <w:rFonts w:ascii="Times New Roman" w:hAnsi="Times New Roman" w:cs="Times New Roman"/>
         </w:rPr>
-        <w:t xml:space="preserve"> VoltPAQ-X1 &amp; G8-USB DAQ using </w:t>
-      </w:r>
-      <w:proofErr w:type="spellStart"/>
-      <w:r>
-        <w:rPr>
-          <w:rFonts w:ascii="Times New Roman" w:hAnsi="Times New Roman" w:cs="Times New Roman"/>
-        </w:rPr>
-        <w:t>Matlab</w:t>
-      </w:r>
-      <w:proofErr w:type="spellEnd"/>
-      <w:r>
-        <w:rPr>
-          <w:rFonts w:ascii="Times New Roman" w:hAnsi="Times New Roman" w:cs="Times New Roman"/>
-        </w:rPr>
-        <w:t>/Simulink (</w:t>
+        <w:t xml:space="preserve"> VoltPAQ-X1 &amp; G8-USB DAQ using Matlab/Simulink (</w:t>
       </w:r>
       <w:proofErr w:type="spellStart"/>
       <w:r>
@@ -713,19 +683,121 @@
         <w:rPr>
           <w:rFonts w:ascii="Times New Roman" w:hAnsi="Times New Roman" w:cs="Times New Roman"/>
         </w:rPr>
-        <w:t xml:space="preserve">We will first develop a linearized model of our inverted pendulum system. </w:t>
-      </w:r>
-      <w:r>
-        <w:rPr>
-          <w:rFonts w:ascii="Times New Roman" w:hAnsi="Times New Roman" w:cs="Times New Roman"/>
-        </w:rPr>
-        <w:t>This will provide a set of constant matrices that will be used in the LQR controller. Usin</w:t>
-      </w:r>
-      <w:r>
-        <w:rPr>
-          <w:rFonts w:ascii="Times New Roman" w:hAnsi="Times New Roman" w:cs="Times New Roman"/>
-        </w:rPr>
-        <w:t xml:space="preserve">g the same constants across all </w:t>
+        <w:t xml:space="preserve">We will first </w:t>
+      </w:r>
+      <w:r>
+        <w:rPr>
+          <w:rFonts w:ascii="Times New Roman" w:hAnsi="Times New Roman" w:cs="Times New Roman"/>
+        </w:rPr>
+        <w:t>linearize the nonlinear</w:t>
+      </w:r>
+      <w:r>
+        <w:rPr>
+          <w:rFonts w:ascii="Times New Roman" w:hAnsi="Times New Roman" w:cs="Times New Roman"/>
+        </w:rPr>
+        <w:t xml:space="preserve"> model of </w:t>
+      </w:r>
+      <w:r>
+        <w:rPr>
+          <w:rFonts w:ascii="Times New Roman" w:hAnsi="Times New Roman" w:cs="Times New Roman"/>
+        </w:rPr>
+        <w:t>the</w:t>
+      </w:r>
+      <w:r>
+        <w:rPr>
+          <w:rFonts w:ascii="Times New Roman" w:hAnsi="Times New Roman" w:cs="Times New Roman"/>
+        </w:rPr>
+        <w:t xml:space="preserve"> inverted pendulum system. </w:t>
+      </w:r>
+      <w:r>
+        <w:rPr>
+          <w:rFonts w:ascii="Times New Roman" w:hAnsi="Times New Roman" w:cs="Times New Roman"/>
+        </w:rPr>
+        <w:t>From t</w:t>
+      </w:r>
+      <w:r>
+        <w:rPr>
+          <w:rFonts w:ascii="Times New Roman" w:hAnsi="Times New Roman" w:cs="Times New Roman"/>
+        </w:rPr>
+        <w:t>his</w:t>
+      </w:r>
+      <w:r>
+        <w:rPr>
+          <w:rFonts w:ascii="Times New Roman" w:hAnsi="Times New Roman" w:cs="Times New Roman"/>
+        </w:rPr>
+        <w:t>, we</w:t>
+      </w:r>
+      <w:r>
+        <w:rPr>
+          <w:rFonts w:ascii="Times New Roman" w:hAnsi="Times New Roman" w:cs="Times New Roman"/>
+        </w:rPr>
+        <w:t xml:space="preserve"> will </w:t>
+      </w:r>
+      <w:r>
+        <w:rPr>
+          <w:rFonts w:ascii="Times New Roman" w:hAnsi="Times New Roman" w:cs="Times New Roman"/>
+        </w:rPr>
+        <w:t>obtain</w:t>
+      </w:r>
+      <w:r>
+        <w:rPr>
+          <w:rFonts w:ascii="Times New Roman" w:hAnsi="Times New Roman" w:cs="Times New Roman"/>
+        </w:rPr>
+        <w:t xml:space="preserve"> a s</w:t>
+      </w:r>
+      <w:r>
+        <w:rPr>
+          <w:rFonts w:ascii="Times New Roman" w:hAnsi="Times New Roman" w:cs="Times New Roman"/>
+        </w:rPr>
+        <w:t>tate-space representation</w:t>
+      </w:r>
+      <w:r>
+        <w:rPr>
+          <w:rFonts w:ascii="Times New Roman" w:hAnsi="Times New Roman" w:cs="Times New Roman"/>
+        </w:rPr>
+        <w:t xml:space="preserve"> that </w:t>
+      </w:r>
+      <w:r>
+        <w:rPr>
+          <w:rFonts w:ascii="Times New Roman" w:hAnsi="Times New Roman" w:cs="Times New Roman"/>
+        </w:rPr>
+        <w:t>be</w:t>
+      </w:r>
+      <w:r>
+        <w:rPr>
+          <w:rFonts w:ascii="Times New Roman" w:hAnsi="Times New Roman" w:cs="Times New Roman"/>
+        </w:rPr>
+        <w:t xml:space="preserve"> used </w:t>
+      </w:r>
+      <w:r>
+        <w:rPr>
+          <w:rFonts w:ascii="Times New Roman" w:hAnsi="Times New Roman" w:cs="Times New Roman"/>
+        </w:rPr>
+        <w:t xml:space="preserve">to develop our </w:t>
+      </w:r>
+      <w:r>
+        <w:rPr>
+          <w:rFonts w:ascii="Times New Roman" w:hAnsi="Times New Roman" w:cs="Times New Roman"/>
+        </w:rPr>
+        <w:t>LQR controller. Usin</w:t>
+      </w:r>
+      <w:r>
+        <w:rPr>
+          <w:rFonts w:ascii="Times New Roman" w:hAnsi="Times New Roman" w:cs="Times New Roman"/>
+        </w:rPr>
+        <w:t xml:space="preserve">g the same </w:t>
+      </w:r>
+      <w:r>
+        <w:rPr>
+          <w:rFonts w:ascii="Times New Roman" w:hAnsi="Times New Roman" w:cs="Times New Roman"/>
+        </w:rPr>
+        <w:t>controller</w:t>
+      </w:r>
+      <w:r>
+        <w:rPr>
+          <w:rFonts w:ascii="Times New Roman" w:hAnsi="Times New Roman" w:cs="Times New Roman"/>
+        </w:rPr>
+        <w:t xml:space="preserve"> across all </w:t>
       </w:r>
       <w:r>
         <w:rPr>
@@ -737,7 +809,15 @@
         <w:rPr>
           <w:rFonts w:ascii="Times New Roman" w:hAnsi="Times New Roman" w:cs="Times New Roman"/>
         </w:rPr>
-        <w:t>In order to make the computation more intensive, and hopefully see a more dramatic difference between implementations, more states may be added to the controller. The addition of these states won</w:t>
+        <w:t>In order to make the computation more intensive, and hopefully see a more dramatic difference between implementations, more states may be added to the controller.</w:t>
+      </w:r>
+      <w:bookmarkStart w:id="0" w:name="_GoBack"/>
+      <w:bookmarkEnd w:id="0"/>
+      <w:r>
+        <w:rPr>
+          <w:rFonts w:ascii="Times New Roman" w:hAnsi="Times New Roman" w:cs="Times New Roman"/>
+        </w:rPr>
+        <w:t xml:space="preserve"> The addition of these states won</w:t>
       </w:r>
       <w:r>
         <w:rPr>
@@ -781,14 +861,12 @@
         </w:rPr>
         <w:t xml:space="preserve"> The states used will be consistent across all </w:t>
       </w:r>
-      <w:proofErr w:type="spellStart"/>
-      <w:r>
-        <w:rPr>
-          <w:rFonts w:ascii="Times New Roman" w:hAnsi="Times New Roman" w:cs="Times New Roman"/>
-        </w:rPr>
-        <w:t>implemenations</w:t>
-      </w:r>
-      <w:proofErr w:type="spellEnd"/>
+      <w:r>
+        <w:rPr>
+          <w:rFonts w:ascii="Times New Roman" w:hAnsi="Times New Roman" w:cs="Times New Roman"/>
+        </w:rPr>
+        <w:t>implementations</w:t>
+      </w:r>
       <w:r>
         <w:rPr>
           <w:rFonts w:ascii="Times New Roman" w:hAnsi="Times New Roman" w:cs="Times New Roman"/>
@@ -890,13 +968,7 @@
         <w:rPr>
           <w:rFonts w:ascii="Times New Roman" w:hAnsi="Times New Roman" w:cs="Times New Roman"/>
         </w:rPr>
-        <w:t xml:space="preserve">FPGA </w:t>
-      </w:r>
-      <w:r>
-        <w:rPr>
-          <w:rFonts w:ascii="Times New Roman" w:hAnsi="Times New Roman" w:cs="Times New Roman"/>
-        </w:rPr>
-        <w:t>implementation</w:t>
+        <w:t>FPGA implementation</w:t>
       </w:r>
     </w:p>
     <w:p>
@@ -915,13 +987,7 @@
         <w:rPr>
           <w:rFonts w:ascii="Times New Roman" w:hAnsi="Times New Roman" w:cs="Times New Roman"/>
         </w:rPr>
-        <w:t xml:space="preserve">RMS </w:t>
-      </w:r>
-      <w:r>
-        <w:rPr>
-          <w:rFonts w:ascii="Times New Roman" w:hAnsi="Times New Roman" w:cs="Times New Roman"/>
-        </w:rPr>
-        <w:t>implementation</w:t>
+        <w:t>RMS implementation</w:t>
       </w:r>
     </w:p>
     <w:p>
@@ -940,13 +1006,7 @@
         <w:rPr>
           <w:rFonts w:ascii="Times New Roman" w:hAnsi="Times New Roman" w:cs="Times New Roman"/>
         </w:rPr>
-        <w:t xml:space="preserve">EDF </w:t>
-      </w:r>
-      <w:r>
-        <w:rPr>
-          <w:rFonts w:ascii="Times New Roman" w:hAnsi="Times New Roman" w:cs="Times New Roman"/>
-        </w:rPr>
-        <w:t>implementation</w:t>
+        <w:t>EDF implementation</w:t>
       </w:r>
     </w:p>
     <w:p>
@@ -973,13 +1033,7 @@
         <w:rPr>
           <w:rFonts w:ascii="Times New Roman" w:hAnsi="Times New Roman" w:cs="Times New Roman"/>
         </w:rPr>
-        <w:t xml:space="preserve"> </w:t>
-      </w:r>
-      <w:r>
-        <w:rPr>
-          <w:rFonts w:ascii="Times New Roman" w:hAnsi="Times New Roman" w:cs="Times New Roman"/>
-        </w:rPr>
-        <w:t>implementation</w:t>
+        <w:t xml:space="preserve"> implementation</w:t>
       </w:r>
     </w:p>
     <w:p>
@@ -989,8 +1043,6 @@
           <w:rFonts w:ascii="Times New Roman" w:hAnsi="Times New Roman" w:cs="Times New Roman"/>
         </w:rPr>
       </w:pPr>
-      <w:bookmarkStart w:id="0" w:name="_GoBack"/>
-      <w:bookmarkEnd w:id="0"/>
     </w:p>
     <w:p>
       <w:pPr>
@@ -1308,7 +1360,7 @@
 </file>
 
 <file path=word/numbering.xml><?xml version="1.0" encoding="utf-8"?>
-<w:numbering xmlns:wpc="http://schemas.microsoft.com/office/word/2010/wordprocessingCanvas" xmlns:mc="http://schemas.openxmlformats.org/markup-compatibility/2006" xmlns:o="urn:schemas-microsoft-com:office:office" xmlns:r="http://schemas.openxmlformats.org/officeDocument/2006/relationships" xmlns:m="http://schemas.openxmlformats.org/officeDocument/2006/math" xmlns:v="urn:schemas-microsoft-com:vml" xmlns:wp14="http://schemas.microsoft.com/office/word/2010/wordprocessingDrawing" xmlns:wp="http://schemas.openxmlformats.org/drawingml/2006/wordprocessingDrawing" xmlns:w10="urn:schemas-microsoft-com:office:word" xmlns:w="http://schemas.openxmlformats.org/wordprocessingml/2006/main" xmlns:w14="http://schemas.microsoft.com/office/word/2010/wordml" xmlns:w15="http://schemas.microsoft.com/office/word/2012/wordml" xmlns:wpg="http://schemas.microsoft.com/office/word/2010/wordprocessingGroup" xmlns:wpi="http://schemas.microsoft.com/office/word/2010/wordprocessingInk" xmlns:wne="http://schemas.microsoft.com/office/word/2006/wordml" xmlns:wps="http://schemas.microsoft.com/office/word/2010/wordprocessingShape" mc:Ignorable="w14 w15 wp14">
+<w:numbering xmlns:wpc="http://schemas.microsoft.com/office/word/2010/wordprocessingCanvas" xmlns:cx="http://schemas.microsoft.com/office/drawing/2014/chartex" xmlns:cx1="http://schemas.microsoft.com/office/drawing/2015/9/8/chartex" xmlns:cx2="http://schemas.microsoft.com/office/drawing/2015/10/21/chartex" xmlns:cx3="http://schemas.microsoft.com/office/drawing/2016/5/9/chartex" xmlns:cx4="http://schemas.microsoft.com/office/drawing/2016/5/10/chartex" xmlns:cx5="http://schemas.microsoft.com/office/drawing/2016/5/11/chartex" xmlns:cx6="http://schemas.microsoft.com/office/drawing/2016/5/12/chartex" xmlns:cx7="http://schemas.microsoft.com/office/drawing/2016/5/13/chartex" xmlns:cx8="http://schemas.microsoft.com/office/drawing/2016/5/14/chartex" xmlns:mc="http://schemas.openxmlformats.org/markup-compatibility/2006" xmlns:aink="http://schemas.microsoft.com/office/drawing/2016/ink" xmlns:am3d="http://schemas.microsoft.com/office/drawing/2017/model3d" xmlns:o="urn:schemas-microsoft-com:office:office" xmlns:r="http://schemas.openxmlformats.org/officeDocument/2006/relationships" xmlns:m="http://schemas.openxmlformats.org/officeDocument/2006/math" xmlns:v="urn:schemas-microsoft-com:vml" xmlns:wp14="http://schemas.microsoft.com/office/word/2010/wordprocessingDrawing" xmlns:wp="http://schemas.openxmlformats.org/drawingml/2006/wordprocessingDrawing" xmlns:w10="urn:schemas-microsoft-com:office:word" xmlns:w="http://schemas.openxmlformats.org/wordprocessingml/2006/main" xmlns:w14="http://schemas.microsoft.com/office/word/2010/wordml" xmlns:w15="http://schemas.microsoft.com/office/word/2012/wordml" xmlns:w16cid="http://schemas.microsoft.com/office/word/2016/wordml/cid" xmlns:w16se="http://schemas.microsoft.com/office/word/2015/wordml/symex" xmlns:wpg="http://schemas.microsoft.com/office/word/2010/wordprocessingGroup" xmlns:wpi="http://schemas.microsoft.com/office/word/2010/wordprocessingInk" xmlns:wne="http://schemas.microsoft.com/office/word/2006/wordml" xmlns:wps="http://schemas.microsoft.com/office/word/2010/wordprocessingShape" mc:Ignorable="w14 w15 w16se w16cid wp14">
   <w:abstractNum w:abstractNumId="0" w15:restartNumberingAfterBreak="0">
     <w:nsid w:val="128071D1"/>
     <w:multiLevelType w:val="hybridMultilevel"/>
@@ -1750,7 +1802,7 @@
 </file>
 
 <file path=word/styles.xml><?xml version="1.0" encoding="utf-8"?>
-<w:styles xmlns:mc="http://schemas.openxmlformats.org/markup-compatibility/2006" xmlns:r="http://schemas.openxmlformats.org/officeDocument/2006/relationships" xmlns:w="http://schemas.openxmlformats.org/wordprocessingml/2006/main" xmlns:w14="http://schemas.microsoft.com/office/word/2010/wordml" xmlns:w15="http://schemas.microsoft.com/office/word/2012/wordml" mc:Ignorable="w14 w15">
+<w:styles xmlns:mc="http://schemas.openxmlformats.org/markup-compatibility/2006" xmlns:r="http://schemas.openxmlformats.org/officeDocument/2006/relationships" xmlns:w="http://schemas.openxmlformats.org/wordprocessingml/2006/main" xmlns:w14="http://schemas.microsoft.com/office/word/2010/wordml" xmlns:w15="http://schemas.microsoft.com/office/word/2012/wordml" xmlns:w16cid="http://schemas.microsoft.com/office/word/2016/wordml/cid" xmlns:w16se="http://schemas.microsoft.com/office/word/2015/wordml/symex" mc:Ignorable="w14 w15 w16se w16cid">
   <w:docDefaults>
     <w:rPrDefault>
       <w:rPr>
@@ -1766,7 +1818,7 @@
       </w:pPr>
     </w:pPrDefault>
   </w:docDefaults>
-  <w:latentStyles w:defLockedState="0" w:defUIPriority="99" w:defSemiHidden="0" w:defUnhideWhenUsed="0" w:defQFormat="0" w:count="371">
+  <w:latentStyles w:defLockedState="0" w:defUIPriority="99" w:defSemiHidden="0" w:defUnhideWhenUsed="0" w:defQFormat="0" w:count="375">
     <w:lsdException w:name="Normal" w:uiPriority="0" w:qFormat="1"/>
     <w:lsdException w:name="heading 1" w:uiPriority="9" w:qFormat="1"/>
     <w:lsdException w:name="heading 2" w:semiHidden="1" w:uiPriority="9" w:unhideWhenUsed="1" w:qFormat="1"/>
@@ -1872,7 +1924,6 @@
     <w:lsdException w:name="HTML Sample" w:semiHidden="1" w:unhideWhenUsed="1"/>
     <w:lsdException w:name="HTML Typewriter" w:semiHidden="1" w:unhideWhenUsed="1"/>
     <w:lsdException w:name="HTML Variable" w:semiHidden="1" w:unhideWhenUsed="1"/>
-    <w:lsdException w:name="Normal Table" w:semiHidden="1" w:unhideWhenUsed="1"/>
     <w:lsdException w:name="annotation subject" w:semiHidden="1" w:unhideWhenUsed="1"/>
     <w:lsdException w:name="No List" w:semiHidden="1" w:unhideWhenUsed="1"/>
     <w:lsdException w:name="Outline List 1" w:semiHidden="1" w:unhideWhenUsed="1"/>
@@ -1916,10 +1967,8 @@
     <w:lsdException w:name="Table Elegant" w:semiHidden="1" w:unhideWhenUsed="1"/>
     <w:lsdException w:name="Table Professional" w:semiHidden="1" w:unhideWhenUsed="1"/>
     <w:lsdException w:name="Table Subtle 1" w:semiHidden="1" w:unhideWhenUsed="1"/>
-    <w:lsdException w:name="Table Subtle 2" w:semiHidden="1" w:unhideWhenUsed="1"/>
     <w:lsdException w:name="Table Web 1" w:semiHidden="1" w:unhideWhenUsed="1"/>
     <w:lsdException w:name="Table Web 2" w:semiHidden="1" w:unhideWhenUsed="1"/>
-    <w:lsdException w:name="Table Web 3" w:semiHidden="1" w:unhideWhenUsed="1"/>
     <w:lsdException w:name="Balloon Text" w:semiHidden="1" w:unhideWhenUsed="1"/>
     <w:lsdException w:name="Table Grid" w:uiPriority="39"/>
     <w:lsdException w:name="Table Theme" w:semiHidden="1" w:unhideWhenUsed="1"/>
@@ -2138,6 +2187,10 @@
     <w:lsdException w:name="List Table 5 Dark Accent 6" w:uiPriority="50"/>
     <w:lsdException w:name="List Table 6 Colorful Accent 6" w:uiPriority="51"/>
     <w:lsdException w:name="List Table 7 Colorful Accent 6" w:uiPriority="52"/>
+    <w:lsdException w:name="Mention" w:semiHidden="1" w:unhideWhenUsed="1"/>
+    <w:lsdException w:name="Smart Hyperlink" w:semiHidden="1" w:unhideWhenUsed="1"/>
+    <w:lsdException w:name="Hashtag" w:semiHidden="1" w:unhideWhenUsed="1"/>
+    <w:lsdException w:name="Unresolved Mention" w:semiHidden="1" w:unhideWhenUsed="1"/>
   </w:latentStyles>
   <w:style w:type="paragraph" w:default="1" w:styleId="Normal">
     <w:name w:val="Normal"/>

</xml_diff>